<commit_message>
added java basic ATM code
</commit_message>
<xml_diff>
--- a/papers/2022/January/31st/#450395844.docx
+++ b/papers/2022/January/31st/#450395844.docx
@@ -549,25 +549,25 @@
           <w:szCs w:val="24"/>
           <w:lang w:val="en-GB"/>
         </w:rPr>
-        <w:t xml:space="preserve">Mount Sinai community hospital is located in </w:t>
-      </w:r>
-      <w:r>
-        <w:rPr>
-          <w:rFonts w:ascii="Times New Roman" w:hAnsi="Times New Roman" w:cs="Times New Roman"/>
-          <w:sz w:val="24"/>
-          <w:szCs w:val="24"/>
-          <w:lang w:val="en-GB"/>
-        </w:rPr>
-        <w:t>Brooklyn</w:t>
-      </w:r>
-      <w:r>
-        <w:rPr>
-          <w:rFonts w:ascii="Times New Roman" w:hAnsi="Times New Roman" w:cs="Times New Roman"/>
-          <w:sz w:val="24"/>
-          <w:szCs w:val="24"/>
-          <w:lang w:val="en-GB"/>
-        </w:rPr>
-        <w:t xml:space="preserve"> New York City is </w:t>
+        <w:t xml:space="preserve">Guardian Angel hospital is located in Paramount California </w:t>
+      </w:r>
+      <w:r>
+        <w:rPr>
+          <w:rFonts w:ascii="Times New Roman" w:hAnsi="Times New Roman" w:cs="Times New Roman"/>
+          <w:sz w:val="24"/>
+          <w:szCs w:val="24"/>
+          <w:lang w:val="en-GB"/>
+        </w:rPr>
+        <w:t>and</w:t>
+      </w:r>
+      <w:r>
+        <w:rPr>
+          <w:rFonts w:ascii="Times New Roman" w:hAnsi="Times New Roman" w:cs="Times New Roman"/>
+          <w:sz w:val="24"/>
+          <w:szCs w:val="24"/>
+          <w:lang w:val="en-GB"/>
+        </w:rPr>
+        <w:t xml:space="preserve"> is </w:t>
       </w:r>
       <w:r>
         <w:rPr>
@@ -585,34 +585,88 @@
           <w:szCs w:val="24"/>
           <w:lang w:val="en-GB"/>
         </w:rPr>
-        <w:t xml:space="preserve"> in </w:t>
-      </w:r>
-      <w:r>
-        <w:rPr>
-          <w:rFonts w:ascii="Times New Roman" w:hAnsi="Times New Roman" w:cs="Times New Roman"/>
-          <w:sz w:val="24"/>
-          <w:szCs w:val="24"/>
-          <w:lang w:val="en-GB"/>
-        </w:rPr>
-        <w:t>offering and</w:t>
-      </w:r>
-      <w:r>
-        <w:rPr>
-          <w:rFonts w:ascii="Times New Roman" w:hAnsi="Times New Roman" w:cs="Times New Roman"/>
-          <w:sz w:val="24"/>
-          <w:szCs w:val="24"/>
-          <w:lang w:val="en-GB"/>
-        </w:rPr>
-        <w:t xml:space="preserve">  ensuring that </w:t>
-      </w:r>
-      <w:r>
-        <w:rPr>
-          <w:rFonts w:ascii="Times New Roman" w:hAnsi="Times New Roman" w:cs="Times New Roman"/>
-          <w:sz w:val="24"/>
-          <w:szCs w:val="24"/>
-          <w:lang w:val="en-GB"/>
-        </w:rPr>
-        <w:t xml:space="preserve">proper health care provision to the community around Brooklyn. </w:t>
+        <w:t>to</w:t>
+      </w:r>
+      <w:r>
+        <w:rPr>
+          <w:rFonts w:ascii="Times New Roman" w:hAnsi="Times New Roman" w:cs="Times New Roman"/>
+          <w:sz w:val="24"/>
+          <w:szCs w:val="24"/>
+          <w:lang w:val="en-GB"/>
+        </w:rPr>
+        <w:t xml:space="preserve"> </w:t>
+      </w:r>
+      <w:r>
+        <w:rPr>
+          <w:rFonts w:ascii="Times New Roman" w:hAnsi="Times New Roman" w:cs="Times New Roman"/>
+          <w:sz w:val="24"/>
+          <w:szCs w:val="24"/>
+          <w:lang w:val="en-GB"/>
+        </w:rPr>
+        <w:t xml:space="preserve">offering </w:t>
+      </w:r>
+      <w:r>
+        <w:rPr>
+          <w:rFonts w:ascii="Times New Roman" w:hAnsi="Times New Roman" w:cs="Times New Roman"/>
+          <w:sz w:val="24"/>
+          <w:szCs w:val="24"/>
+          <w:lang w:val="en-GB"/>
+        </w:rPr>
+        <w:t>and ensuring</w:t>
+      </w:r>
+      <w:r>
+        <w:rPr>
+          <w:rFonts w:ascii="Times New Roman" w:hAnsi="Times New Roman" w:cs="Times New Roman"/>
+          <w:sz w:val="24"/>
+          <w:szCs w:val="24"/>
+          <w:lang w:val="en-GB"/>
+        </w:rPr>
+        <w:t xml:space="preserve"> that </w:t>
+      </w:r>
+      <w:r>
+        <w:rPr>
+          <w:rFonts w:ascii="Times New Roman" w:hAnsi="Times New Roman" w:cs="Times New Roman"/>
+          <w:sz w:val="24"/>
+          <w:szCs w:val="24"/>
+          <w:lang w:val="en-GB"/>
+        </w:rPr>
+        <w:t>proper health care provision t</w:t>
+      </w:r>
+      <w:r>
+        <w:rPr>
+          <w:rFonts w:ascii="Times New Roman" w:hAnsi="Times New Roman" w:cs="Times New Roman"/>
+          <w:sz w:val="24"/>
+          <w:szCs w:val="24"/>
+          <w:lang w:val="en-GB"/>
+        </w:rPr>
+        <w:t>o the</w:t>
+      </w:r>
+      <w:r>
+        <w:rPr>
+          <w:rFonts w:ascii="Times New Roman" w:hAnsi="Times New Roman" w:cs="Times New Roman"/>
+          <w:sz w:val="24"/>
+          <w:szCs w:val="24"/>
+          <w:lang w:val="en-GB"/>
+        </w:rPr>
+        <w:t xml:space="preserve"> elderly and homeless in the community</w:t>
+      </w:r>
+      <w:r>
+        <w:rPr>
+          <w:rFonts w:ascii="Times New Roman" w:hAnsi="Times New Roman" w:cs="Times New Roman"/>
+          <w:sz w:val="24"/>
+          <w:szCs w:val="24"/>
+          <w:lang w:val="en-GB"/>
+        </w:rPr>
+        <w:t xml:space="preserve"> around Los Angeles.</w:t>
+      </w:r>
+      <w:r>
+        <w:rPr>
+          <w:rFonts w:ascii="Times New Roman" w:hAnsi="Times New Roman" w:cs="Times New Roman"/>
+          <w:sz w:val="24"/>
+          <w:szCs w:val="24"/>
+          <w:lang w:val="en-GB"/>
+        </w:rPr>
+        <w:t xml:space="preserve"> </w:t>
       </w:r>
       <w:r>
         <w:rPr>
@@ -639,7 +693,16 @@
           <w:szCs w:val="24"/>
           <w:lang w:val="en-GB"/>
         </w:rPr>
-        <w:t xml:space="preserve"> has a bed capacity of 212 to host inpatients at any time of need. Further, the community is currently looking for </w:t>
+        <w:t xml:space="preserve"> has a bed capacity of 311</w:t>
+      </w:r>
+      <w:r>
+        <w:rPr>
+          <w:rFonts w:ascii="Times New Roman" w:hAnsi="Times New Roman" w:cs="Times New Roman"/>
+          <w:sz w:val="24"/>
+          <w:szCs w:val="24"/>
+          <w:lang w:val="en-GB"/>
+        </w:rPr>
+        <w:t xml:space="preserve"> to host inpatients at any time of need. Further, the community is currently looking for </w:t>
       </w:r>
       <w:r>
         <w:rPr>
@@ -666,7 +729,43 @@
           <w:szCs w:val="24"/>
           <w:lang w:val="en-GB"/>
         </w:rPr>
-        <w:t xml:space="preserve"> care worker   to help support paediatrics and inpatients by </w:t>
+        <w:t xml:space="preserve"> care wor</w:t>
+      </w:r>
+      <w:r>
+        <w:rPr>
+          <w:rFonts w:ascii="Times New Roman" w:hAnsi="Times New Roman" w:cs="Times New Roman"/>
+          <w:sz w:val="24"/>
+          <w:szCs w:val="24"/>
+          <w:lang w:val="en-GB"/>
+        </w:rPr>
+        <w:t xml:space="preserve">ker   to help support the elderly and </w:t>
+      </w:r>
+      <w:r>
+        <w:rPr>
+          <w:rFonts w:ascii="Times New Roman" w:hAnsi="Times New Roman" w:cs="Times New Roman"/>
+          <w:sz w:val="24"/>
+          <w:szCs w:val="24"/>
+          <w:lang w:val="en-GB"/>
+        </w:rPr>
+        <w:t>some</w:t>
+      </w:r>
+      <w:r>
+        <w:rPr>
+          <w:rFonts w:ascii="Times New Roman" w:hAnsi="Times New Roman" w:cs="Times New Roman"/>
+          <w:sz w:val="24"/>
+          <w:szCs w:val="24"/>
+          <w:lang w:val="en-GB"/>
+        </w:rPr>
+        <w:t xml:space="preserve"> inpatients</w:t>
+      </w:r>
+      <w:r>
+        <w:rPr>
+          <w:rFonts w:ascii="Times New Roman" w:hAnsi="Times New Roman" w:cs="Times New Roman"/>
+          <w:sz w:val="24"/>
+          <w:szCs w:val="24"/>
+          <w:lang w:val="en-GB"/>
+        </w:rPr>
+        <w:t xml:space="preserve"> by </w:t>
       </w:r>
       <w:r>
         <w:rPr>
@@ -693,7 +792,7 @@
           <w:szCs w:val="24"/>
           <w:lang w:val="en-GB"/>
         </w:rPr>
-        <w:t>psychosocial</w:t>
+        <w:t>medical and general healthcare</w:t>
       </w:r>
       <w:r>
         <w:rPr>
@@ -760,25 +859,7 @@
           <w:szCs w:val="24"/>
           <w:lang w:val="en-GB"/>
         </w:rPr>
-        <w:t xml:space="preserve">Mount Sinai </w:t>
-      </w:r>
-      <w:r>
-        <w:rPr>
-          <w:rFonts w:ascii="Times New Roman" w:hAnsi="Times New Roman" w:cs="Times New Roman"/>
-          <w:sz w:val="24"/>
-          <w:szCs w:val="24"/>
-          <w:lang w:val="en-GB"/>
-        </w:rPr>
-        <w:t>Health</w:t>
-      </w:r>
-      <w:r>
-        <w:rPr>
-          <w:rFonts w:ascii="Times New Roman" w:hAnsi="Times New Roman" w:cs="Times New Roman"/>
-          <w:sz w:val="24"/>
-          <w:szCs w:val="24"/>
-          <w:lang w:val="en-GB"/>
-        </w:rPr>
-        <w:t xml:space="preserve"> Care System</w:t>
+        <w:t>Guardian Angel hospital</w:t>
       </w:r>
     </w:p>
     <w:p>
@@ -827,29 +908,908 @@
           <w:szCs w:val="24"/>
           <w:lang w:val="en-GB"/>
         </w:rPr>
-        <w:t>Website: https://www.mountsinai.org/</w:t>
-      </w:r>
-    </w:p>
-    <w:p>
-      <w:pPr>
-        <w:spacing w:line="480" w:lineRule="auto"/>
-        <w:rPr>
-          <w:rFonts w:ascii="Times New Roman" w:hAnsi="Times New Roman" w:cs="Times New Roman"/>
-          <w:sz w:val="24"/>
-          <w:szCs w:val="24"/>
-          <w:lang w:val="en-GB"/>
-        </w:rPr>
-      </w:pPr>
-      <w:r>
-        <w:rPr>
-          <w:rFonts w:ascii="Times New Roman" w:hAnsi="Times New Roman" w:cs="Times New Roman"/>
-          <w:sz w:val="24"/>
-          <w:szCs w:val="24"/>
-          <w:lang w:val="en-GB"/>
-        </w:rPr>
-        <w:t xml:space="preserve">Facebook: </w:t>
-      </w:r>
-      <w:hyperlink r:id="rId7" w:history="1">
+        <w:t xml:space="preserve">Website: </w:t>
+      </w:r>
+      <w:r>
+        <w:rPr>
+          <w:rFonts w:ascii="Times New Roman" w:hAnsi="Times New Roman" w:cs="Times New Roman"/>
+          <w:sz w:val="24"/>
+          <w:szCs w:val="24"/>
+          <w:lang w:val="en-GB"/>
+        </w:rPr>
+        <w:t>https://guardianangel.net/</w:t>
+      </w:r>
+    </w:p>
+    <w:p>
+      <w:pPr>
+        <w:spacing w:line="480" w:lineRule="auto"/>
+        <w:rPr>
+          <w:rStyle w:val="d2edcug0"/>
+          <w:rFonts w:ascii="Times New Roman" w:hAnsi="Times New Roman" w:cs="Times New Roman"/>
+        </w:rPr>
+      </w:pPr>
+      <w:r>
+        <w:rPr>
+          <w:rFonts w:ascii="Times New Roman" w:hAnsi="Times New Roman" w:cs="Times New Roman"/>
+          <w:sz w:val="24"/>
+          <w:szCs w:val="24"/>
+          <w:lang w:val="en-GB"/>
+        </w:rPr>
+        <w:lastRenderedPageBreak/>
+        <w:t xml:space="preserve">Twitter: </w:t>
+      </w:r>
+      <w:hyperlink r:id="rId7" w:tgtFrame="_blank" w:history="1">
+        <w:r>
+          <w:rPr>
+            <w:rStyle w:val="Hyperlink"/>
+            <w:rFonts w:ascii="Times New Roman" w:hAnsi="Times New Roman" w:cs="Times New Roman"/>
+          </w:rPr>
+          <w:t>www.twitter.com/</w:t>
+        </w:r>
+      </w:hyperlink>
+      <w:r>
+        <w:rPr>
+          <w:rStyle w:val="Hyperlink"/>
+          <w:rFonts w:ascii="Times New Roman" w:hAnsi="Times New Roman" w:cs="Times New Roman"/>
+        </w:rPr>
+        <w:t>guardianangel</w:t>
+      </w:r>
+    </w:p>
+    <w:p>
+      <w:pPr>
+        <w:spacing w:line="480" w:lineRule="auto"/>
+        <w:rPr>
+          <w:rStyle w:val="d2edcug0"/>
+          <w:rFonts w:ascii="Times New Roman" w:hAnsi="Times New Roman" w:cs="Times New Roman"/>
+        </w:rPr>
+      </w:pPr>
+      <w:r>
+        <w:rPr>
+          <w:rStyle w:val="d2edcug0"/>
+          <w:rFonts w:ascii="Times New Roman" w:hAnsi="Times New Roman" w:cs="Times New Roman"/>
+        </w:rPr>
+        <w:t>Staff count</w:t>
+      </w:r>
+      <w:r>
+        <w:rPr>
+          <w:rStyle w:val="d2edcug0"/>
+          <w:rFonts w:ascii="Times New Roman" w:hAnsi="Times New Roman" w:cs="Times New Roman"/>
+        </w:rPr>
+        <w:t>: Approximately 245 e</w:t>
+      </w:r>
+      <w:r>
+        <w:rPr>
+          <w:rStyle w:val="d2edcug0"/>
+          <w:rFonts w:ascii="Times New Roman" w:hAnsi="Times New Roman" w:cs="Times New Roman"/>
+        </w:rPr>
+        <w:t>mployees</w:t>
+      </w:r>
+      <w:r>
+        <w:rPr>
+          <w:rStyle w:val="d2edcug0"/>
+          <w:rFonts w:ascii="Times New Roman" w:hAnsi="Times New Roman" w:cs="Times New Roman"/>
+        </w:rPr>
+        <w:t xml:space="preserve"> </w:t>
+      </w:r>
+    </w:p>
+    <w:p>
+      <w:pPr>
+        <w:spacing w:line="480" w:lineRule="auto"/>
+        <w:rPr>
+          <w:rStyle w:val="d2edcug0"/>
+          <w:rFonts w:ascii="Times New Roman" w:hAnsi="Times New Roman" w:cs="Times New Roman"/>
+        </w:rPr>
+      </w:pPr>
+      <w:r>
+        <w:rPr>
+          <w:rStyle w:val="d2edcug0"/>
+          <w:rFonts w:ascii="Times New Roman" w:hAnsi="Times New Roman" w:cs="Times New Roman"/>
+        </w:rPr>
+        <w:t>Guardian Angel</w:t>
+      </w:r>
+      <w:r>
+        <w:rPr>
+          <w:rStyle w:val="d2edcug0"/>
+          <w:rFonts w:ascii="Times New Roman" w:hAnsi="Times New Roman" w:cs="Times New Roman"/>
+        </w:rPr>
+        <w:t xml:space="preserve"> is a good organization to work for since it offers the following benefits:</w:t>
+      </w:r>
+    </w:p>
+    <w:p>
+      <w:pPr>
+        <w:pStyle w:val="ListParagraph"/>
+        <w:numPr>
+          <w:ilvl w:val="0"/>
+          <w:numId w:val="2"/>
+        </w:numPr>
+        <w:spacing w:line="480" w:lineRule="auto"/>
+        <w:rPr>
+          <w:rStyle w:val="d2edcug0"/>
+          <w:rFonts w:ascii="Times New Roman" w:hAnsi="Times New Roman" w:cs="Times New Roman"/>
+        </w:rPr>
+      </w:pPr>
+      <w:r>
+        <w:rPr>
+          <w:rStyle w:val="d2edcug0"/>
+          <w:rFonts w:ascii="Times New Roman" w:hAnsi="Times New Roman" w:cs="Times New Roman"/>
+        </w:rPr>
+        <w:t>Paid paternal and maternal leave for 60 days</w:t>
+      </w:r>
+    </w:p>
+    <w:p>
+      <w:pPr>
+        <w:pStyle w:val="ListParagraph"/>
+        <w:numPr>
+          <w:ilvl w:val="0"/>
+          <w:numId w:val="2"/>
+        </w:numPr>
+        <w:spacing w:line="480" w:lineRule="auto"/>
+        <w:rPr>
+          <w:rStyle w:val="d2edcug0"/>
+          <w:rFonts w:ascii="Times New Roman" w:hAnsi="Times New Roman" w:cs="Times New Roman"/>
+        </w:rPr>
+      </w:pPr>
+      <w:r>
+        <w:rPr>
+          <w:rStyle w:val="d2edcug0"/>
+          <w:rFonts w:ascii="Times New Roman" w:hAnsi="Times New Roman" w:cs="Times New Roman"/>
+        </w:rPr>
+        <w:t xml:space="preserve">Annual holidays and perks </w:t>
+      </w:r>
+    </w:p>
+    <w:p>
+      <w:pPr>
+        <w:pStyle w:val="ListParagraph"/>
+        <w:numPr>
+          <w:ilvl w:val="0"/>
+          <w:numId w:val="2"/>
+        </w:numPr>
+        <w:spacing w:line="480" w:lineRule="auto"/>
+        <w:rPr>
+          <w:rStyle w:val="d2edcug0"/>
+          <w:rFonts w:ascii="Times New Roman" w:hAnsi="Times New Roman" w:cs="Times New Roman"/>
+        </w:rPr>
+      </w:pPr>
+      <w:r>
+        <w:rPr>
+          <w:rStyle w:val="d2edcug0"/>
+          <w:rFonts w:ascii="Times New Roman" w:hAnsi="Times New Roman" w:cs="Times New Roman"/>
+        </w:rPr>
+        <w:t>Annual bonuses and investment portfolios</w:t>
+      </w:r>
+    </w:p>
+    <w:p>
+      <w:pPr>
+        <w:pStyle w:val="ListParagraph"/>
+        <w:numPr>
+          <w:ilvl w:val="0"/>
+          <w:numId w:val="2"/>
+        </w:numPr>
+        <w:spacing w:line="480" w:lineRule="auto"/>
+        <w:rPr>
+          <w:rStyle w:val="d2edcug0"/>
+          <w:rFonts w:ascii="Times New Roman" w:hAnsi="Times New Roman" w:cs="Times New Roman"/>
+        </w:rPr>
+      </w:pPr>
+      <w:r>
+        <w:rPr>
+          <w:rStyle w:val="d2edcug0"/>
+          <w:rFonts w:ascii="Times New Roman" w:hAnsi="Times New Roman" w:cs="Times New Roman"/>
+        </w:rPr>
+        <w:t>Medical insurance for the whole family</w:t>
+      </w:r>
+    </w:p>
+    <w:p>
+      <w:pPr>
+        <w:spacing w:line="480" w:lineRule="auto"/>
+        <w:rPr>
+          <w:rStyle w:val="d2edcug0"/>
+          <w:rFonts w:ascii="Times New Roman" w:hAnsi="Times New Roman" w:cs="Times New Roman"/>
+        </w:rPr>
+      </w:pPr>
+      <w:r>
+        <w:rPr>
+          <w:rStyle w:val="d2edcug0"/>
+          <w:rFonts w:ascii="Times New Roman" w:hAnsi="Times New Roman" w:cs="Times New Roman"/>
+        </w:rPr>
+        <w:t xml:space="preserve">For one to qualify for this role, they must have the following </w:t>
+      </w:r>
+      <w:r>
+        <w:rPr>
+          <w:rStyle w:val="d2edcug0"/>
+          <w:rFonts w:ascii="Times New Roman" w:hAnsi="Times New Roman" w:cs="Times New Roman"/>
+        </w:rPr>
+        <w:t>requirements</w:t>
+      </w:r>
+      <w:r>
+        <w:rPr>
+          <w:rStyle w:val="d2edcug0"/>
+          <w:rFonts w:ascii="Times New Roman" w:hAnsi="Times New Roman" w:cs="Times New Roman"/>
+        </w:rPr>
+        <w:t>:</w:t>
+      </w:r>
+    </w:p>
+    <w:p>
+      <w:pPr>
+        <w:pStyle w:val="ListParagraph"/>
+        <w:numPr>
+          <w:ilvl w:val="0"/>
+          <w:numId w:val="3"/>
+        </w:numPr>
+        <w:spacing w:line="480" w:lineRule="auto"/>
+        <w:rPr>
+          <w:rStyle w:val="d2edcug0"/>
+          <w:rFonts w:ascii="Times New Roman" w:hAnsi="Times New Roman" w:cs="Times New Roman"/>
+        </w:rPr>
+      </w:pPr>
+      <w:r>
+        <w:rPr>
+          <w:rStyle w:val="d2edcug0"/>
+          <w:rFonts w:ascii="Times New Roman" w:hAnsi="Times New Roman" w:cs="Times New Roman"/>
+        </w:rPr>
+        <w:t>A resident of the California State</w:t>
+      </w:r>
+    </w:p>
+    <w:p>
+      <w:pPr>
+        <w:pStyle w:val="ListParagraph"/>
+        <w:numPr>
+          <w:ilvl w:val="0"/>
+          <w:numId w:val="3"/>
+        </w:numPr>
+        <w:spacing w:line="480" w:lineRule="auto"/>
+        <w:rPr>
+          <w:rStyle w:val="d2edcug0"/>
+          <w:rFonts w:ascii="Times New Roman" w:hAnsi="Times New Roman" w:cs="Times New Roman"/>
+        </w:rPr>
+      </w:pPr>
+      <w:r>
+        <w:rPr>
+          <w:rStyle w:val="d2edcug0"/>
+          <w:rFonts w:ascii="Times New Roman" w:hAnsi="Times New Roman" w:cs="Times New Roman"/>
+        </w:rPr>
+        <w:t>Fluent in</w:t>
+      </w:r>
+      <w:r>
+        <w:rPr>
+          <w:rStyle w:val="d2edcug0"/>
+          <w:rFonts w:ascii="Times New Roman" w:hAnsi="Times New Roman" w:cs="Times New Roman"/>
+        </w:rPr>
+        <w:t xml:space="preserve"> </w:t>
+      </w:r>
+      <w:r>
+        <w:rPr>
+          <w:rStyle w:val="d2edcug0"/>
+          <w:rFonts w:ascii="Times New Roman" w:hAnsi="Times New Roman" w:cs="Times New Roman"/>
+        </w:rPr>
+        <w:t>English</w:t>
+      </w:r>
+    </w:p>
+    <w:p>
+      <w:pPr>
+        <w:pStyle w:val="ListParagraph"/>
+        <w:numPr>
+          <w:ilvl w:val="0"/>
+          <w:numId w:val="3"/>
+        </w:numPr>
+        <w:spacing w:line="480" w:lineRule="auto"/>
+        <w:rPr>
+          <w:rStyle w:val="d2edcug0"/>
+          <w:rFonts w:ascii="Times New Roman" w:hAnsi="Times New Roman" w:cs="Times New Roman"/>
+        </w:rPr>
+      </w:pPr>
+      <w:r>
+        <w:rPr>
+          <w:rStyle w:val="d2edcug0"/>
+          <w:rFonts w:ascii="Times New Roman" w:hAnsi="Times New Roman" w:cs="Times New Roman"/>
+        </w:rPr>
+        <w:t xml:space="preserve">Strong </w:t>
+      </w:r>
+      <w:r>
+        <w:rPr>
+          <w:rStyle w:val="d2edcug0"/>
+          <w:rFonts w:ascii="Times New Roman" w:hAnsi="Times New Roman" w:cs="Times New Roman"/>
+        </w:rPr>
+        <w:t>interpersonal</w:t>
+      </w:r>
+      <w:r>
+        <w:rPr>
+          <w:rStyle w:val="d2edcug0"/>
+          <w:rFonts w:ascii="Times New Roman" w:hAnsi="Times New Roman" w:cs="Times New Roman"/>
+        </w:rPr>
+        <w:t>, communication and organization skills</w:t>
+      </w:r>
+    </w:p>
+    <w:p>
+      <w:pPr>
+        <w:spacing w:line="480" w:lineRule="auto"/>
+        <w:rPr>
+          <w:rStyle w:val="d2edcug0"/>
+          <w:rFonts w:ascii="Times New Roman" w:hAnsi="Times New Roman" w:cs="Times New Roman"/>
+        </w:rPr>
+      </w:pPr>
+      <w:r>
+        <w:rPr>
+          <w:rStyle w:val="d2edcug0"/>
+          <w:rFonts w:ascii="Times New Roman" w:hAnsi="Times New Roman" w:cs="Times New Roman"/>
+        </w:rPr>
+        <w:tab/>
+      </w:r>
+      <w:r>
+        <w:rPr>
+          <w:rStyle w:val="d2edcug0"/>
+          <w:rFonts w:ascii="Times New Roman" w:hAnsi="Times New Roman" w:cs="Times New Roman"/>
+        </w:rPr>
+        <w:t>The</w:t>
+      </w:r>
+      <w:r>
+        <w:rPr>
+          <w:rStyle w:val="d2edcug0"/>
+          <w:rFonts w:ascii="Times New Roman" w:hAnsi="Times New Roman" w:cs="Times New Roman"/>
+        </w:rPr>
+        <w:t>re</w:t>
+      </w:r>
+      <w:r>
+        <w:rPr>
+          <w:rStyle w:val="d2edcug0"/>
+          <w:rFonts w:ascii="Times New Roman" w:hAnsi="Times New Roman" w:cs="Times New Roman"/>
+        </w:rPr>
+        <w:t xml:space="preserve"> is a </w:t>
+      </w:r>
+      <w:r>
+        <w:rPr>
+          <w:rStyle w:val="d2edcug0"/>
+          <w:rFonts w:ascii="Times New Roman" w:hAnsi="Times New Roman" w:cs="Times New Roman"/>
+        </w:rPr>
+        <w:t>significance</w:t>
+      </w:r>
+      <w:r>
+        <w:rPr>
+          <w:rStyle w:val="d2edcug0"/>
+          <w:rFonts w:ascii="Times New Roman" w:hAnsi="Times New Roman" w:cs="Times New Roman"/>
+        </w:rPr>
+        <w:t xml:space="preserve"> in drawing thoughtful connections between the </w:t>
+      </w:r>
+      <w:r>
+        <w:rPr>
+          <w:rStyle w:val="d2edcug0"/>
+          <w:rFonts w:ascii="Times New Roman" w:hAnsi="Times New Roman" w:cs="Times New Roman"/>
+        </w:rPr>
+        <w:t>requirements</w:t>
+      </w:r>
+      <w:r>
+        <w:rPr>
+          <w:rStyle w:val="d2edcug0"/>
+          <w:rFonts w:ascii="Times New Roman" w:hAnsi="Times New Roman" w:cs="Times New Roman"/>
+        </w:rPr>
+        <w:t xml:space="preserve"> in this job advert and the resume, cover letter contents. </w:t>
+      </w:r>
+      <w:r>
+        <w:rPr>
+          <w:rStyle w:val="d2edcug0"/>
+          <w:rFonts w:ascii="Times New Roman" w:hAnsi="Times New Roman" w:cs="Times New Roman"/>
+        </w:rPr>
+        <w:t>This should</w:t>
+      </w:r>
+      <w:r>
+        <w:rPr>
+          <w:rStyle w:val="d2edcug0"/>
+          <w:rFonts w:ascii="Times New Roman" w:hAnsi="Times New Roman" w:cs="Times New Roman"/>
+        </w:rPr>
+        <w:t xml:space="preserve"> be </w:t>
+      </w:r>
+      <w:r>
+        <w:rPr>
+          <w:rStyle w:val="d2edcug0"/>
+          <w:rFonts w:ascii="Times New Roman" w:hAnsi="Times New Roman" w:cs="Times New Roman"/>
+        </w:rPr>
+        <w:t>achieved</w:t>
+      </w:r>
+      <w:r>
+        <w:rPr>
+          <w:rStyle w:val="d2edcug0"/>
+          <w:rFonts w:ascii="Times New Roman" w:hAnsi="Times New Roman" w:cs="Times New Roman"/>
+        </w:rPr>
+        <w:t xml:space="preserve"> by highlighting </w:t>
+      </w:r>
+      <w:r>
+        <w:rPr>
+          <w:rStyle w:val="d2edcug0"/>
+          <w:rFonts w:ascii="Times New Roman" w:hAnsi="Times New Roman" w:cs="Times New Roman"/>
+        </w:rPr>
+        <w:t xml:space="preserve">the </w:t>
+      </w:r>
+      <w:r>
+        <w:rPr>
+          <w:rStyle w:val="d2edcug0"/>
+          <w:rFonts w:ascii="Times New Roman" w:hAnsi="Times New Roman" w:cs="Times New Roman"/>
+        </w:rPr>
+        <w:t>requirements</w:t>
+      </w:r>
+      <w:r>
+        <w:rPr>
+          <w:rStyle w:val="d2edcug0"/>
+          <w:rFonts w:ascii="Times New Roman" w:hAnsi="Times New Roman" w:cs="Times New Roman"/>
+        </w:rPr>
+        <w:t xml:space="preserve"> mentioned in the job advert above in the skills and experience sections of the resume and cover letter</w:t>
+      </w:r>
+      <w:r>
+        <w:rPr>
+          <w:rStyle w:val="d2edcug0"/>
+          <w:rFonts w:ascii="Times New Roman" w:hAnsi="Times New Roman" w:cs="Times New Roman"/>
+        </w:rPr>
+        <w:t>.</w:t>
+      </w:r>
+    </w:p>
+    <w:p>
+      <w:pPr>
+        <w:spacing w:line="480" w:lineRule="auto"/>
+        <w:jc w:val="center"/>
+        <w:rPr>
+          <w:rFonts w:ascii="Times New Roman" w:hAnsi="Times New Roman" w:cs="Times New Roman"/>
+          <w:b/>
+          <w:sz w:val="24"/>
+          <w:szCs w:val="24"/>
+          <w:lang w:val="en-GB"/>
+        </w:rPr>
+      </w:pPr>
+      <w:r>
+        <w:rPr>
+          <w:rFonts w:ascii="Times New Roman" w:hAnsi="Times New Roman" w:cs="Times New Roman"/>
+          <w:b/>
+          <w:sz w:val="24"/>
+          <w:szCs w:val="24"/>
+          <w:lang w:val="en-GB"/>
+        </w:rPr>
+        <w:t>LA Docent volunteer</w:t>
+      </w:r>
+    </w:p>
+    <w:p>
+      <w:pPr>
+        <w:spacing w:line="480" w:lineRule="auto"/>
+        <w:rPr>
+          <w:rFonts w:ascii="Times New Roman" w:hAnsi="Times New Roman" w:cs="Times New Roman"/>
+          <w:sz w:val="24"/>
+          <w:szCs w:val="24"/>
+          <w:lang w:val="en-GB"/>
+        </w:rPr>
+      </w:pPr>
+      <w:r>
+        <w:rPr>
+          <w:rFonts w:ascii="Times New Roman" w:hAnsi="Times New Roman" w:cs="Times New Roman"/>
+          <w:sz w:val="24"/>
+          <w:szCs w:val="24"/>
+          <w:lang w:val="en-GB"/>
+        </w:rPr>
+        <w:tab/>
+      </w:r>
+      <w:r>
+        <w:rPr>
+          <w:rFonts w:ascii="Times New Roman" w:hAnsi="Times New Roman" w:cs="Times New Roman"/>
+          <w:sz w:val="24"/>
+          <w:szCs w:val="24"/>
+          <w:lang w:val="en-GB"/>
+        </w:rPr>
+        <w:t xml:space="preserve">The city </w:t>
+      </w:r>
+      <w:r>
+        <w:rPr>
+          <w:rFonts w:ascii="Times New Roman" w:hAnsi="Times New Roman" w:cs="Times New Roman"/>
+          <w:sz w:val="24"/>
+          <w:szCs w:val="24"/>
+          <w:lang w:val="en-GB"/>
+        </w:rPr>
+        <w:t>of Lose</w:t>
+      </w:r>
+      <w:r>
+        <w:rPr>
+          <w:rFonts w:ascii="Times New Roman" w:hAnsi="Times New Roman" w:cs="Times New Roman"/>
+          <w:sz w:val="24"/>
+          <w:szCs w:val="24"/>
+          <w:lang w:val="en-GB"/>
+        </w:rPr>
+        <w:t xml:space="preserve"> Angeles </w:t>
+      </w:r>
+      <w:r>
+        <w:rPr>
+          <w:rFonts w:ascii="Times New Roman" w:hAnsi="Times New Roman" w:cs="Times New Roman"/>
+          <w:sz w:val="24"/>
+          <w:szCs w:val="24"/>
+          <w:lang w:val="en-GB"/>
+        </w:rPr>
+        <w:t xml:space="preserve">located in the </w:t>
+      </w:r>
+      <w:r>
+        <w:rPr>
+          <w:rFonts w:ascii="Times New Roman" w:hAnsi="Times New Roman" w:cs="Times New Roman"/>
+          <w:sz w:val="24"/>
+          <w:szCs w:val="24"/>
+          <w:lang w:val="en-GB"/>
+        </w:rPr>
+        <w:t>state of</w:t>
+      </w:r>
+      <w:r>
+        <w:rPr>
+          <w:rFonts w:ascii="Times New Roman" w:hAnsi="Times New Roman" w:cs="Times New Roman"/>
+          <w:sz w:val="24"/>
+          <w:szCs w:val="24"/>
+          <w:lang w:val="en-GB"/>
+        </w:rPr>
+        <w:t xml:space="preserve"> California </w:t>
+      </w:r>
+      <w:r>
+        <w:rPr>
+          <w:rFonts w:ascii="Times New Roman" w:hAnsi="Times New Roman" w:cs="Times New Roman"/>
+          <w:sz w:val="24"/>
+          <w:szCs w:val="24"/>
+          <w:lang w:val="en-GB"/>
+        </w:rPr>
+        <w:t>is</w:t>
+      </w:r>
+      <w:r>
+        <w:rPr>
+          <w:rFonts w:ascii="Times New Roman" w:hAnsi="Times New Roman" w:cs="Times New Roman"/>
+          <w:sz w:val="24"/>
+          <w:szCs w:val="24"/>
+          <w:lang w:val="en-GB"/>
+        </w:rPr>
+        <w:t xml:space="preserve"> focused in pr</w:t>
+      </w:r>
+      <w:r>
+        <w:rPr>
+          <w:rFonts w:ascii="Times New Roman" w:hAnsi="Times New Roman" w:cs="Times New Roman"/>
+          <w:sz w:val="24"/>
+          <w:szCs w:val="24"/>
+          <w:lang w:val="en-GB"/>
+        </w:rPr>
+        <w:t xml:space="preserve">oviding services to the local city residents. The </w:t>
+      </w:r>
+      <w:r>
+        <w:rPr>
+          <w:rFonts w:ascii="Times New Roman" w:hAnsi="Times New Roman" w:cs="Times New Roman"/>
+          <w:sz w:val="24"/>
+          <w:szCs w:val="24"/>
+          <w:lang w:val="en-GB"/>
+        </w:rPr>
+        <w:t>Metropolitan</w:t>
+      </w:r>
+      <w:r>
+        <w:rPr>
+          <w:rFonts w:ascii="Times New Roman" w:hAnsi="Times New Roman" w:cs="Times New Roman"/>
+          <w:sz w:val="24"/>
+          <w:szCs w:val="24"/>
+          <w:lang w:val="en-GB"/>
+        </w:rPr>
+        <w:t xml:space="preserve"> </w:t>
+      </w:r>
+      <w:r>
+        <w:rPr>
+          <w:rFonts w:ascii="Times New Roman" w:hAnsi="Times New Roman" w:cs="Times New Roman"/>
+          <w:sz w:val="24"/>
+          <w:szCs w:val="24"/>
+          <w:lang w:val="en-GB"/>
+        </w:rPr>
+        <w:t>government provides</w:t>
+      </w:r>
+      <w:r>
+        <w:rPr>
+          <w:rFonts w:ascii="Times New Roman" w:hAnsi="Times New Roman" w:cs="Times New Roman"/>
+          <w:sz w:val="24"/>
+          <w:szCs w:val="24"/>
+          <w:lang w:val="en-GB"/>
+        </w:rPr>
+        <w:t xml:space="preserve"> an array of services that include healthcare, </w:t>
+      </w:r>
+      <w:r>
+        <w:rPr>
+          <w:rFonts w:ascii="Times New Roman" w:hAnsi="Times New Roman" w:cs="Times New Roman"/>
+          <w:sz w:val="24"/>
+          <w:szCs w:val="24"/>
+          <w:lang w:val="en-GB"/>
+        </w:rPr>
+        <w:t xml:space="preserve">education, security, </w:t>
+      </w:r>
+      <w:r>
+        <w:rPr>
+          <w:rFonts w:ascii="Times New Roman" w:hAnsi="Times New Roman" w:cs="Times New Roman"/>
+          <w:sz w:val="24"/>
+          <w:szCs w:val="24"/>
+          <w:lang w:val="en-GB"/>
+        </w:rPr>
+        <w:t xml:space="preserve">sanitation </w:t>
+      </w:r>
+      <w:r>
+        <w:rPr>
+          <w:rFonts w:ascii="Times New Roman" w:hAnsi="Times New Roman" w:cs="Times New Roman"/>
+          <w:sz w:val="24"/>
+          <w:szCs w:val="24"/>
+          <w:lang w:val="en-GB"/>
+        </w:rPr>
+        <w:t>and water</w:t>
+      </w:r>
+      <w:r>
+        <w:rPr>
+          <w:rFonts w:ascii="Times New Roman" w:hAnsi="Times New Roman" w:cs="Times New Roman"/>
+          <w:sz w:val="24"/>
+          <w:szCs w:val="24"/>
+          <w:lang w:val="en-GB"/>
+        </w:rPr>
+        <w:t xml:space="preserve"> systems.</w:t>
+      </w:r>
+      <w:r>
+        <w:rPr>
+          <w:rFonts w:ascii="Times New Roman" w:hAnsi="Times New Roman" w:cs="Times New Roman"/>
+          <w:sz w:val="24"/>
+          <w:szCs w:val="24"/>
+          <w:lang w:val="en-GB"/>
+        </w:rPr>
+        <w:t xml:space="preserve"> The money generated from the city income </w:t>
+      </w:r>
+      <w:r>
+        <w:rPr>
+          <w:rFonts w:ascii="Times New Roman" w:hAnsi="Times New Roman" w:cs="Times New Roman"/>
+          <w:sz w:val="24"/>
+          <w:szCs w:val="24"/>
+          <w:lang w:val="en-GB"/>
+        </w:rPr>
+        <w:t>is</w:t>
+      </w:r>
+      <w:r>
+        <w:rPr>
+          <w:rFonts w:ascii="Times New Roman" w:hAnsi="Times New Roman" w:cs="Times New Roman"/>
+          <w:sz w:val="24"/>
+          <w:szCs w:val="24"/>
+          <w:lang w:val="en-GB"/>
+        </w:rPr>
+        <w:t xml:space="preserve"> used to provide and maintain these services.</w:t>
+      </w:r>
+      <w:r>
+        <w:rPr>
+          <w:rFonts w:ascii="Times New Roman" w:hAnsi="Times New Roman" w:cs="Times New Roman"/>
+          <w:sz w:val="24"/>
+          <w:szCs w:val="24"/>
+          <w:lang w:val="en-GB"/>
+        </w:rPr>
+        <w:t xml:space="preserve">  One of </w:t>
+      </w:r>
+      <w:r>
+        <w:rPr>
+          <w:rFonts w:ascii="Times New Roman" w:hAnsi="Times New Roman" w:cs="Times New Roman"/>
+          <w:sz w:val="24"/>
+          <w:szCs w:val="24"/>
+          <w:lang w:val="en-GB"/>
+        </w:rPr>
+        <w:t>the sources</w:t>
+      </w:r>
+      <w:r>
+        <w:rPr>
+          <w:rFonts w:ascii="Times New Roman" w:hAnsi="Times New Roman" w:cs="Times New Roman"/>
+          <w:sz w:val="24"/>
+          <w:szCs w:val="24"/>
+          <w:lang w:val="en-GB"/>
+        </w:rPr>
+        <w:t xml:space="preserve"> of </w:t>
+      </w:r>
+      <w:r>
+        <w:rPr>
+          <w:rFonts w:ascii="Times New Roman" w:hAnsi="Times New Roman" w:cs="Times New Roman"/>
+          <w:sz w:val="24"/>
+          <w:szCs w:val="24"/>
+          <w:lang w:val="en-GB"/>
+        </w:rPr>
+        <w:t>income incl</w:t>
+      </w:r>
+      <w:r>
+        <w:rPr>
+          <w:rFonts w:ascii="Times New Roman" w:hAnsi="Times New Roman" w:cs="Times New Roman"/>
+          <w:sz w:val="24"/>
+          <w:szCs w:val="24"/>
+          <w:lang w:val="en-GB"/>
+        </w:rPr>
+        <w:t xml:space="preserve">ude tourist sites </w:t>
+      </w:r>
+      <w:r>
+        <w:rPr>
+          <w:rFonts w:ascii="Times New Roman" w:hAnsi="Times New Roman" w:cs="Times New Roman"/>
+          <w:sz w:val="24"/>
+          <w:szCs w:val="24"/>
+          <w:lang w:val="en-GB"/>
+        </w:rPr>
+        <w:t>and attraction</w:t>
+      </w:r>
+      <w:r>
+        <w:rPr>
+          <w:rFonts w:ascii="Times New Roman" w:hAnsi="Times New Roman" w:cs="Times New Roman"/>
+          <w:sz w:val="24"/>
+          <w:szCs w:val="24"/>
+          <w:lang w:val="en-GB"/>
+        </w:rPr>
+        <w:t xml:space="preserve">. Such is </w:t>
+      </w:r>
+      <w:r>
+        <w:rPr>
+          <w:rFonts w:ascii="Times New Roman" w:hAnsi="Times New Roman" w:cs="Times New Roman"/>
+          <w:sz w:val="24"/>
+          <w:szCs w:val="24"/>
+          <w:lang w:val="en-GB"/>
+        </w:rPr>
+        <w:t xml:space="preserve">the </w:t>
+      </w:r>
+      <w:r>
+        <w:rPr>
+          <w:rFonts w:ascii="Times New Roman" w:hAnsi="Times New Roman" w:cs="Times New Roman"/>
+          <w:sz w:val="24"/>
+          <w:szCs w:val="24"/>
+          <w:lang w:val="en-GB"/>
+        </w:rPr>
+        <w:t>Los Angeles Zoo.</w:t>
+      </w:r>
+    </w:p>
+    <w:p>
+      <w:pPr>
+        <w:spacing w:line="480" w:lineRule="auto"/>
+        <w:rPr>
+          <w:rFonts w:ascii="Times New Roman" w:hAnsi="Times New Roman" w:cs="Times New Roman"/>
+          <w:sz w:val="24"/>
+          <w:szCs w:val="24"/>
+          <w:lang w:val="en-GB"/>
+        </w:rPr>
+      </w:pPr>
+      <w:r>
+        <w:rPr>
+          <w:rFonts w:ascii="Times New Roman" w:hAnsi="Times New Roman" w:cs="Times New Roman"/>
+          <w:sz w:val="24"/>
+          <w:szCs w:val="24"/>
+          <w:lang w:val="en-GB"/>
+        </w:rPr>
+        <w:t>Zoo volunteers</w:t>
+      </w:r>
+      <w:r>
+        <w:rPr>
+          <w:rFonts w:ascii="Times New Roman" w:hAnsi="Times New Roman" w:cs="Times New Roman"/>
+          <w:sz w:val="24"/>
+          <w:szCs w:val="24"/>
+          <w:lang w:val="en-GB"/>
+        </w:rPr>
+        <w:t xml:space="preserve"> are required to assist in completing all activities that are related to the zoo such as attending to </w:t>
+      </w:r>
+      <w:r>
+        <w:rPr>
+          <w:rFonts w:ascii="Times New Roman" w:hAnsi="Times New Roman" w:cs="Times New Roman"/>
+          <w:sz w:val="24"/>
+          <w:szCs w:val="24"/>
+          <w:lang w:val="en-GB"/>
+        </w:rPr>
+        <w:t>the animals</w:t>
+      </w:r>
+      <w:r>
+        <w:rPr>
+          <w:rFonts w:ascii="Times New Roman" w:hAnsi="Times New Roman" w:cs="Times New Roman"/>
+          <w:sz w:val="24"/>
+          <w:szCs w:val="24"/>
+          <w:lang w:val="en-GB"/>
+        </w:rPr>
+        <w:t xml:space="preserve">, assisting </w:t>
+      </w:r>
+      <w:r>
+        <w:rPr>
+          <w:rFonts w:ascii="Times New Roman" w:hAnsi="Times New Roman" w:cs="Times New Roman"/>
+          <w:sz w:val="24"/>
+          <w:szCs w:val="24"/>
+          <w:lang w:val="en-GB"/>
+        </w:rPr>
+        <w:t>visitors</w:t>
+      </w:r>
+      <w:r>
+        <w:rPr>
+          <w:rFonts w:ascii="Times New Roman" w:hAnsi="Times New Roman" w:cs="Times New Roman"/>
+          <w:sz w:val="24"/>
+          <w:szCs w:val="24"/>
+          <w:lang w:val="en-GB"/>
+        </w:rPr>
+        <w:t xml:space="preserve">, </w:t>
+      </w:r>
+      <w:r>
+        <w:rPr>
+          <w:rFonts w:ascii="Times New Roman" w:hAnsi="Times New Roman" w:cs="Times New Roman"/>
+          <w:sz w:val="24"/>
+          <w:szCs w:val="24"/>
+          <w:lang w:val="en-GB"/>
+        </w:rPr>
+        <w:t>feeding and cleaning.</w:t>
+      </w:r>
+    </w:p>
+    <w:p>
+      <w:pPr>
+        <w:spacing w:line="480" w:lineRule="auto"/>
+        <w:rPr>
+          <w:rFonts w:ascii="Times New Roman" w:hAnsi="Times New Roman" w:cs="Times New Roman"/>
+          <w:sz w:val="24"/>
+          <w:szCs w:val="24"/>
+          <w:lang w:val="en-GB"/>
+        </w:rPr>
+      </w:pPr>
+    </w:p>
+    <w:p>
+      <w:pPr>
+        <w:spacing w:line="480" w:lineRule="auto"/>
+        <w:rPr>
+          <w:rFonts w:ascii="Times New Roman" w:hAnsi="Times New Roman" w:cs="Times New Roman"/>
+          <w:sz w:val="24"/>
+          <w:szCs w:val="24"/>
+          <w:lang w:val="en-GB"/>
+        </w:rPr>
+      </w:pPr>
+      <w:r>
+        <w:rPr>
+          <w:rFonts w:ascii="Times New Roman" w:hAnsi="Times New Roman" w:cs="Times New Roman"/>
+          <w:sz w:val="24"/>
+          <w:szCs w:val="24"/>
+          <w:lang w:val="en-GB"/>
+        </w:rPr>
+        <w:t>Organisation name:</w:t>
+      </w:r>
+    </w:p>
+    <w:p>
+      <w:pPr>
+        <w:spacing w:line="480" w:lineRule="auto"/>
+        <w:rPr>
+          <w:rFonts w:ascii="Times New Roman" w:hAnsi="Times New Roman" w:cs="Times New Roman"/>
+          <w:sz w:val="24"/>
+          <w:szCs w:val="24"/>
+          <w:lang w:val="en-GB"/>
+        </w:rPr>
+      </w:pPr>
+      <w:r>
+        <w:rPr>
+          <w:rFonts w:ascii="Times New Roman" w:hAnsi="Times New Roman" w:cs="Times New Roman"/>
+          <w:sz w:val="24"/>
+          <w:szCs w:val="24"/>
+          <w:lang w:val="en-GB"/>
+        </w:rPr>
+        <w:t>Los Angeles Zoo</w:t>
+      </w:r>
+    </w:p>
+    <w:p>
+      <w:pPr>
+        <w:spacing w:line="480" w:lineRule="auto"/>
+        <w:rPr>
+          <w:rFonts w:ascii="Times New Roman" w:hAnsi="Times New Roman" w:cs="Times New Roman"/>
+          <w:sz w:val="24"/>
+          <w:szCs w:val="24"/>
+          <w:lang w:val="en-GB"/>
+        </w:rPr>
+      </w:pPr>
+      <w:r>
+        <w:rPr>
+          <w:rFonts w:ascii="Times New Roman" w:hAnsi="Times New Roman" w:cs="Times New Roman"/>
+          <w:sz w:val="24"/>
+          <w:szCs w:val="24"/>
+          <w:lang w:val="en-GB"/>
+        </w:rPr>
+        <w:t>Social media:</w:t>
+      </w:r>
+    </w:p>
+    <w:p>
+      <w:pPr>
+        <w:spacing w:line="480" w:lineRule="auto"/>
+        <w:rPr>
+          <w:rFonts w:ascii="Times New Roman" w:hAnsi="Times New Roman" w:cs="Times New Roman"/>
+        </w:rPr>
+      </w:pPr>
+      <w:r>
+        <w:rPr>
+          <w:rFonts w:ascii="Times New Roman" w:hAnsi="Times New Roman" w:cs="Times New Roman"/>
+          <w:sz w:val="24"/>
+          <w:szCs w:val="24"/>
+          <w:lang w:val="en-GB"/>
+        </w:rPr>
+        <w:t>Website:</w:t>
+      </w:r>
+      <w:r>
+        <w:t xml:space="preserve"> </w:t>
+      </w:r>
+      <w:hyperlink r:id="rId8" w:history="1">
         <w:r>
           <w:rPr>
             <w:rStyle w:val="Hyperlink"/>
@@ -858,71 +1818,15 @@
             <w:szCs w:val="24"/>
             <w:lang w:val="en-GB"/>
           </w:rPr>
-          <w:t>https://web.facebook.com/MountSinaiJobs</w:t>
+          <w:t>https://www.lazoo.org/</w:t>
         </w:r>
       </w:hyperlink>
-    </w:p>
-    <w:p>
-      <w:pPr>
-        <w:spacing w:line="480" w:lineRule="auto"/>
-        <w:rPr>
-          <w:rStyle w:val="d2edcug0"/>
-          <w:rFonts w:ascii="Times New Roman" w:hAnsi="Times New Roman" w:cs="Times New Roman"/>
-        </w:rPr>
-      </w:pPr>
-      <w:r>
-        <w:rPr>
-          <w:rFonts w:ascii="Times New Roman" w:hAnsi="Times New Roman" w:cs="Times New Roman"/>
-          <w:sz w:val="24"/>
-          <w:szCs w:val="24"/>
-          <w:lang w:val="en-GB"/>
-        </w:rPr>
-        <w:lastRenderedPageBreak/>
-        <w:t xml:space="preserve">Twitter: </w:t>
-      </w:r>
-      <w:hyperlink r:id="rId8" w:tgtFrame="_blank" w:history="1">
-        <w:r>
-          <w:rPr>
-            <w:rStyle w:val="Hyperlink"/>
-            <w:rFonts w:ascii="Times New Roman" w:hAnsi="Times New Roman" w:cs="Times New Roman"/>
-          </w:rPr>
-          <w:t>www.twitter.com/MountSinaiJobs</w:t>
-        </w:r>
-      </w:hyperlink>
-    </w:p>
-    <w:p>
-      <w:pPr>
-        <w:spacing w:line="480" w:lineRule="auto"/>
-        <w:rPr>
-          <w:rStyle w:val="d2edcug0"/>
-          <w:rFonts w:ascii="Times New Roman" w:hAnsi="Times New Roman" w:cs="Times New Roman"/>
-        </w:rPr>
-      </w:pPr>
-      <w:r>
-        <w:rPr>
-          <w:rStyle w:val="d2edcug0"/>
-          <w:rFonts w:ascii="Times New Roman" w:hAnsi="Times New Roman" w:cs="Times New Roman"/>
-        </w:rPr>
-        <w:t>Staff count</w:t>
-      </w:r>
-      <w:r>
-        <w:rPr>
-          <w:rStyle w:val="d2edcug0"/>
-          <w:rFonts w:ascii="Times New Roman" w:hAnsi="Times New Roman" w:cs="Times New Roman"/>
-        </w:rPr>
-        <w:t xml:space="preserve">: Approximately 124 </w:t>
-      </w:r>
-      <w:r>
-        <w:rPr>
-          <w:rStyle w:val="d2edcug0"/>
-          <w:rFonts w:ascii="Times New Roman" w:hAnsi="Times New Roman" w:cs="Times New Roman"/>
-        </w:rPr>
-        <w:t>employees</w:t>
-      </w:r>
-      <w:r>
-        <w:rPr>
-          <w:rStyle w:val="d2edcug0"/>
-          <w:rFonts w:ascii="Times New Roman" w:hAnsi="Times New Roman" w:cs="Times New Roman"/>
+      <w:r>
+        <w:rPr>
+          <w:rFonts w:ascii="Times New Roman" w:hAnsi="Times New Roman" w:cs="Times New Roman"/>
+          <w:sz w:val="24"/>
+          <w:szCs w:val="24"/>
+          <w:lang w:val="en-GB"/>
         </w:rPr>
         <w:t xml:space="preserve"> </w:t>
       </w:r>
@@ -931,842 +1835,47 @@
       <w:pPr>
         <w:spacing w:line="480" w:lineRule="auto"/>
         <w:rPr>
-          <w:rStyle w:val="d2edcug0"/>
-          <w:rFonts w:ascii="Times New Roman" w:hAnsi="Times New Roman" w:cs="Times New Roman"/>
-        </w:rPr>
-      </w:pPr>
-      <w:r>
-        <w:rPr>
-          <w:rStyle w:val="d2edcug0"/>
-          <w:rFonts w:ascii="Times New Roman" w:hAnsi="Times New Roman" w:cs="Times New Roman"/>
-        </w:rPr>
-        <w:t>Mount Sinai is a good organization to work for since it offers the following benefits:</w:t>
-      </w:r>
-    </w:p>
-    <w:p>
-      <w:pPr>
-        <w:pStyle w:val="ListParagraph"/>
-        <w:numPr>
-          <w:ilvl w:val="0"/>
-          <w:numId w:val="2"/>
-        </w:numPr>
-        <w:spacing w:line="480" w:lineRule="auto"/>
-        <w:rPr>
-          <w:rStyle w:val="d2edcug0"/>
-          <w:rFonts w:ascii="Times New Roman" w:hAnsi="Times New Roman" w:cs="Times New Roman"/>
-        </w:rPr>
-      </w:pPr>
-      <w:r>
-        <w:rPr>
-          <w:rStyle w:val="d2edcug0"/>
-          <w:rFonts w:ascii="Times New Roman" w:hAnsi="Times New Roman" w:cs="Times New Roman"/>
-        </w:rPr>
-        <w:t>Paid paternal and maternal leave for 60 days</w:t>
-      </w:r>
-    </w:p>
-    <w:p>
-      <w:pPr>
-        <w:pStyle w:val="ListParagraph"/>
-        <w:numPr>
-          <w:ilvl w:val="0"/>
-          <w:numId w:val="2"/>
-        </w:numPr>
-        <w:spacing w:line="480" w:lineRule="auto"/>
-        <w:rPr>
-          <w:rStyle w:val="d2edcug0"/>
-          <w:rFonts w:ascii="Times New Roman" w:hAnsi="Times New Roman" w:cs="Times New Roman"/>
-        </w:rPr>
-      </w:pPr>
-      <w:r>
-        <w:rPr>
-          <w:rStyle w:val="d2edcug0"/>
-          <w:rFonts w:ascii="Times New Roman" w:hAnsi="Times New Roman" w:cs="Times New Roman"/>
-        </w:rPr>
-        <w:t xml:space="preserve">Annual holidays and perks </w:t>
-      </w:r>
-    </w:p>
-    <w:p>
-      <w:pPr>
-        <w:pStyle w:val="ListParagraph"/>
-        <w:numPr>
-          <w:ilvl w:val="0"/>
-          <w:numId w:val="2"/>
-        </w:numPr>
-        <w:spacing w:line="480" w:lineRule="auto"/>
-        <w:rPr>
-          <w:rStyle w:val="d2edcug0"/>
-          <w:rFonts w:ascii="Times New Roman" w:hAnsi="Times New Roman" w:cs="Times New Roman"/>
-        </w:rPr>
-      </w:pPr>
-      <w:r>
-        <w:rPr>
-          <w:rStyle w:val="d2edcug0"/>
-          <w:rFonts w:ascii="Times New Roman" w:hAnsi="Times New Roman" w:cs="Times New Roman"/>
-        </w:rPr>
-        <w:t>Annual bonuses and investment portfolios</w:t>
-      </w:r>
-    </w:p>
-    <w:p>
-      <w:pPr>
-        <w:pStyle w:val="ListParagraph"/>
-        <w:numPr>
-          <w:ilvl w:val="0"/>
-          <w:numId w:val="2"/>
-        </w:numPr>
-        <w:spacing w:line="480" w:lineRule="auto"/>
-        <w:rPr>
-          <w:rStyle w:val="d2edcug0"/>
-          <w:rFonts w:ascii="Times New Roman" w:hAnsi="Times New Roman" w:cs="Times New Roman"/>
-        </w:rPr>
-      </w:pPr>
-      <w:r>
-        <w:rPr>
-          <w:rStyle w:val="d2edcug0"/>
-          <w:rFonts w:ascii="Times New Roman" w:hAnsi="Times New Roman" w:cs="Times New Roman"/>
-        </w:rPr>
-        <w:t>Medical insurance for the whole family</w:t>
-      </w:r>
-    </w:p>
-    <w:p>
-      <w:pPr>
-        <w:spacing w:line="480" w:lineRule="auto"/>
-        <w:rPr>
-          <w:rStyle w:val="d2edcug0"/>
-          <w:rFonts w:ascii="Times New Roman" w:hAnsi="Times New Roman" w:cs="Times New Roman"/>
-        </w:rPr>
-      </w:pPr>
-      <w:r>
-        <w:rPr>
-          <w:rStyle w:val="d2edcug0"/>
-          <w:rFonts w:ascii="Times New Roman" w:hAnsi="Times New Roman" w:cs="Times New Roman"/>
-        </w:rPr>
-        <w:t xml:space="preserve">For one to qualify for this role, they must have the following </w:t>
-      </w:r>
-      <w:r>
-        <w:rPr>
-          <w:rStyle w:val="d2edcug0"/>
-          <w:rFonts w:ascii="Times New Roman" w:hAnsi="Times New Roman" w:cs="Times New Roman"/>
-        </w:rPr>
-        <w:t>requirements</w:t>
-      </w:r>
-      <w:r>
-        <w:rPr>
-          <w:rStyle w:val="d2edcug0"/>
-          <w:rFonts w:ascii="Times New Roman" w:hAnsi="Times New Roman" w:cs="Times New Roman"/>
-        </w:rPr>
-        <w:t>:</w:t>
-      </w:r>
-    </w:p>
-    <w:p>
-      <w:pPr>
-        <w:pStyle w:val="ListParagraph"/>
-        <w:numPr>
-          <w:ilvl w:val="0"/>
-          <w:numId w:val="3"/>
-        </w:numPr>
-        <w:spacing w:line="480" w:lineRule="auto"/>
-        <w:rPr>
-          <w:rStyle w:val="d2edcug0"/>
-          <w:rFonts w:ascii="Times New Roman" w:hAnsi="Times New Roman" w:cs="Times New Roman"/>
-        </w:rPr>
-      </w:pPr>
-      <w:r>
-        <w:rPr>
-          <w:rStyle w:val="d2edcug0"/>
-          <w:rFonts w:ascii="Times New Roman" w:hAnsi="Times New Roman" w:cs="Times New Roman"/>
-        </w:rPr>
-        <w:t>A resident of the New York State</w:t>
-      </w:r>
-    </w:p>
-    <w:p>
-      <w:pPr>
-        <w:pStyle w:val="ListParagraph"/>
-        <w:numPr>
-          <w:ilvl w:val="0"/>
-          <w:numId w:val="3"/>
-        </w:numPr>
-        <w:spacing w:line="480" w:lineRule="auto"/>
-        <w:rPr>
-          <w:rStyle w:val="d2edcug0"/>
-          <w:rFonts w:ascii="Times New Roman" w:hAnsi="Times New Roman" w:cs="Times New Roman"/>
-        </w:rPr>
-      </w:pPr>
-      <w:r>
-        <w:rPr>
-          <w:rStyle w:val="d2edcug0"/>
-          <w:rFonts w:ascii="Times New Roman" w:hAnsi="Times New Roman" w:cs="Times New Roman"/>
-        </w:rPr>
-        <w:t xml:space="preserve">Bilingual in </w:t>
-      </w:r>
-      <w:r>
-        <w:rPr>
-          <w:rStyle w:val="d2edcug0"/>
-          <w:rFonts w:ascii="Times New Roman" w:hAnsi="Times New Roman" w:cs="Times New Roman"/>
-        </w:rPr>
-        <w:t>English</w:t>
-      </w:r>
-      <w:r>
-        <w:rPr>
-          <w:rStyle w:val="d2edcug0"/>
-          <w:rFonts w:ascii="Times New Roman" w:hAnsi="Times New Roman" w:cs="Times New Roman"/>
-        </w:rPr>
-        <w:t xml:space="preserve"> and Spanish</w:t>
-      </w:r>
-    </w:p>
-    <w:p>
-      <w:pPr>
-        <w:pStyle w:val="ListParagraph"/>
-        <w:numPr>
-          <w:ilvl w:val="0"/>
-          <w:numId w:val="3"/>
-        </w:numPr>
-        <w:spacing w:line="480" w:lineRule="auto"/>
-        <w:rPr>
-          <w:rStyle w:val="d2edcug0"/>
-          <w:rFonts w:ascii="Times New Roman" w:hAnsi="Times New Roman" w:cs="Times New Roman"/>
-        </w:rPr>
-      </w:pPr>
-      <w:r>
-        <w:rPr>
-          <w:rStyle w:val="d2edcug0"/>
-          <w:rFonts w:ascii="Times New Roman" w:hAnsi="Times New Roman" w:cs="Times New Roman"/>
-        </w:rPr>
-        <w:t xml:space="preserve">Knowledge in child </w:t>
-      </w:r>
-      <w:r>
-        <w:rPr>
-          <w:rStyle w:val="d2edcug0"/>
-          <w:rFonts w:ascii="Times New Roman" w:hAnsi="Times New Roman" w:cs="Times New Roman"/>
-        </w:rPr>
-        <w:t>development</w:t>
-      </w:r>
-      <w:r>
-        <w:rPr>
-          <w:rStyle w:val="d2edcug0"/>
-          <w:rFonts w:ascii="Times New Roman" w:hAnsi="Times New Roman" w:cs="Times New Roman"/>
-        </w:rPr>
-        <w:t xml:space="preserve"> and women related issues</w:t>
-      </w:r>
-    </w:p>
-    <w:p>
-      <w:pPr>
-        <w:pStyle w:val="ListParagraph"/>
-        <w:spacing w:line="480" w:lineRule="auto"/>
-        <w:ind w:left="1080"/>
-        <w:rPr>
-          <w:rStyle w:val="d2edcug0"/>
-          <w:rFonts w:ascii="Times New Roman" w:hAnsi="Times New Roman" w:cs="Times New Roman"/>
-        </w:rPr>
-      </w:pPr>
-      <w:r>
-        <w:rPr>
-          <w:rStyle w:val="d2edcug0"/>
-          <w:rFonts w:ascii="Times New Roman" w:hAnsi="Times New Roman" w:cs="Times New Roman"/>
-        </w:rPr>
-        <w:t xml:space="preserve">Strong </w:t>
-      </w:r>
-      <w:r>
-        <w:rPr>
-          <w:rStyle w:val="d2edcug0"/>
-          <w:rFonts w:ascii="Times New Roman" w:hAnsi="Times New Roman" w:cs="Times New Roman"/>
-        </w:rPr>
-        <w:t>interpersonal</w:t>
-      </w:r>
-      <w:r>
-        <w:rPr>
-          <w:rStyle w:val="d2edcug0"/>
-          <w:rFonts w:ascii="Times New Roman" w:hAnsi="Times New Roman" w:cs="Times New Roman"/>
-        </w:rPr>
-        <w:t>, communication and organization skills</w:t>
-      </w:r>
-    </w:p>
-    <w:p>
-      <w:pPr>
-        <w:spacing w:line="480" w:lineRule="auto"/>
-        <w:rPr>
-          <w:rStyle w:val="d2edcug0"/>
-          <w:rFonts w:ascii="Times New Roman" w:hAnsi="Times New Roman" w:cs="Times New Roman"/>
-        </w:rPr>
-      </w:pPr>
-      <w:r>
-        <w:rPr>
-          <w:rStyle w:val="d2edcug0"/>
-          <w:rFonts w:ascii="Times New Roman" w:hAnsi="Times New Roman" w:cs="Times New Roman"/>
-        </w:rPr>
-        <w:tab/>
-      </w:r>
-      <w:r>
-        <w:rPr>
-          <w:rStyle w:val="d2edcug0"/>
-          <w:rFonts w:ascii="Times New Roman" w:hAnsi="Times New Roman" w:cs="Times New Roman"/>
-        </w:rPr>
-        <w:t>The</w:t>
-      </w:r>
-      <w:r>
-        <w:rPr>
-          <w:rStyle w:val="d2edcug0"/>
-          <w:rFonts w:ascii="Times New Roman" w:hAnsi="Times New Roman" w:cs="Times New Roman"/>
-        </w:rPr>
-        <w:t>re</w:t>
-      </w:r>
-      <w:r>
-        <w:rPr>
-          <w:rStyle w:val="d2edcug0"/>
-          <w:rFonts w:ascii="Times New Roman" w:hAnsi="Times New Roman" w:cs="Times New Roman"/>
-        </w:rPr>
-        <w:t xml:space="preserve"> is a </w:t>
-      </w:r>
-      <w:r>
-        <w:rPr>
-          <w:rStyle w:val="d2edcug0"/>
-          <w:rFonts w:ascii="Times New Roman" w:hAnsi="Times New Roman" w:cs="Times New Roman"/>
-        </w:rPr>
-        <w:t>significance</w:t>
-      </w:r>
-      <w:r>
-        <w:rPr>
-          <w:rStyle w:val="d2edcug0"/>
-          <w:rFonts w:ascii="Times New Roman" w:hAnsi="Times New Roman" w:cs="Times New Roman"/>
-        </w:rPr>
-        <w:t xml:space="preserve"> in drawing thoughtful connections between the </w:t>
-      </w:r>
-      <w:r>
-        <w:rPr>
-          <w:rStyle w:val="d2edcug0"/>
-          <w:rFonts w:ascii="Times New Roman" w:hAnsi="Times New Roman" w:cs="Times New Roman"/>
-        </w:rPr>
-        <w:t>requirements</w:t>
-      </w:r>
-      <w:r>
-        <w:rPr>
-          <w:rStyle w:val="d2edcug0"/>
-          <w:rFonts w:ascii="Times New Roman" w:hAnsi="Times New Roman" w:cs="Times New Roman"/>
-        </w:rPr>
-        <w:t xml:space="preserve"> in this job advert and the resume, cover letter contents. </w:t>
-      </w:r>
-      <w:r>
-        <w:rPr>
-          <w:rStyle w:val="d2edcug0"/>
-          <w:rFonts w:ascii="Times New Roman" w:hAnsi="Times New Roman" w:cs="Times New Roman"/>
-        </w:rPr>
-        <w:t>This should</w:t>
-      </w:r>
-      <w:r>
-        <w:rPr>
-          <w:rStyle w:val="d2edcug0"/>
-          <w:rFonts w:ascii="Times New Roman" w:hAnsi="Times New Roman" w:cs="Times New Roman"/>
-        </w:rPr>
-        <w:t xml:space="preserve"> be </w:t>
-      </w:r>
-      <w:r>
-        <w:rPr>
-          <w:rStyle w:val="d2edcug0"/>
-          <w:rFonts w:ascii="Times New Roman" w:hAnsi="Times New Roman" w:cs="Times New Roman"/>
-        </w:rPr>
-        <w:t>achieved</w:t>
-      </w:r>
-      <w:r>
-        <w:rPr>
-          <w:rStyle w:val="d2edcug0"/>
-          <w:rFonts w:ascii="Times New Roman" w:hAnsi="Times New Roman" w:cs="Times New Roman"/>
-        </w:rPr>
-        <w:t xml:space="preserve"> by highlighting </w:t>
-      </w:r>
-      <w:r>
-        <w:rPr>
-          <w:rStyle w:val="d2edcug0"/>
-          <w:rFonts w:ascii="Times New Roman" w:hAnsi="Times New Roman" w:cs="Times New Roman"/>
-        </w:rPr>
-        <w:t xml:space="preserve">the </w:t>
-      </w:r>
-      <w:r>
-        <w:rPr>
-          <w:rStyle w:val="d2edcug0"/>
-          <w:rFonts w:ascii="Times New Roman" w:hAnsi="Times New Roman" w:cs="Times New Roman"/>
-        </w:rPr>
-        <w:t>requirements</w:t>
-      </w:r>
-      <w:r>
-        <w:rPr>
-          <w:rStyle w:val="d2edcug0"/>
-          <w:rFonts w:ascii="Times New Roman" w:hAnsi="Times New Roman" w:cs="Times New Roman"/>
-        </w:rPr>
-        <w:t xml:space="preserve"> mentioned in the job advert above in the skills and experience sections of the resume and cover letter</w:t>
-      </w:r>
-      <w:r>
-        <w:rPr>
-          <w:rStyle w:val="d2edcug0"/>
-          <w:rFonts w:ascii="Times New Roman" w:hAnsi="Times New Roman" w:cs="Times New Roman"/>
-        </w:rPr>
-        <w:t>.</w:t>
-      </w:r>
-    </w:p>
-    <w:p>
-      <w:pPr>
-        <w:spacing w:line="480" w:lineRule="auto"/>
-        <w:jc w:val="center"/>
-        <w:rPr>
-          <w:rFonts w:ascii="Times New Roman" w:hAnsi="Times New Roman" w:cs="Times New Roman"/>
-          <w:b/>
-          <w:sz w:val="24"/>
-          <w:szCs w:val="24"/>
-          <w:lang w:val="en-GB"/>
-        </w:rPr>
-      </w:pPr>
-      <w:r>
-        <w:rPr>
-          <w:rFonts w:ascii="Times New Roman" w:hAnsi="Times New Roman" w:cs="Times New Roman"/>
-          <w:b/>
-          <w:sz w:val="24"/>
-          <w:szCs w:val="24"/>
-          <w:lang w:val="en-GB"/>
-        </w:rPr>
-        <w:t>Zoo Adult volunteer</w:t>
-      </w:r>
-    </w:p>
-    <w:p>
-      <w:pPr>
-        <w:spacing w:line="480" w:lineRule="auto"/>
-        <w:rPr>
-          <w:rFonts w:ascii="Times New Roman" w:hAnsi="Times New Roman" w:cs="Times New Roman"/>
-          <w:sz w:val="24"/>
-          <w:szCs w:val="24"/>
-          <w:lang w:val="en-GB"/>
-        </w:rPr>
-      </w:pPr>
-      <w:r>
-        <w:rPr>
-          <w:rFonts w:ascii="Times New Roman" w:hAnsi="Times New Roman" w:cs="Times New Roman"/>
-          <w:sz w:val="24"/>
-          <w:szCs w:val="24"/>
-          <w:lang w:val="en-GB"/>
-        </w:rPr>
-        <w:tab/>
-      </w:r>
-      <w:r>
-        <w:rPr>
-          <w:rFonts w:ascii="Times New Roman" w:hAnsi="Times New Roman" w:cs="Times New Roman"/>
-          <w:sz w:val="24"/>
-          <w:szCs w:val="24"/>
-          <w:lang w:val="en-GB"/>
-        </w:rPr>
-        <w:t xml:space="preserve">The city of Little Rock located in the </w:t>
-      </w:r>
-      <w:r>
-        <w:rPr>
-          <w:rFonts w:ascii="Times New Roman" w:hAnsi="Times New Roman" w:cs="Times New Roman"/>
-          <w:sz w:val="24"/>
-          <w:szCs w:val="24"/>
-          <w:lang w:val="en-GB"/>
-        </w:rPr>
-        <w:t>state of</w:t>
-      </w:r>
-      <w:r>
-        <w:rPr>
-          <w:rFonts w:ascii="Times New Roman" w:hAnsi="Times New Roman" w:cs="Times New Roman"/>
-          <w:sz w:val="24"/>
-          <w:szCs w:val="24"/>
-          <w:lang w:val="en-GB"/>
+          <w:rFonts w:ascii="Times New Roman" w:hAnsi="Times New Roman" w:cs="Times New Roman"/>
+        </w:rPr>
+      </w:pPr>
+      <w:r>
+        <w:rPr>
+          <w:rFonts w:ascii="Times New Roman" w:hAnsi="Times New Roman" w:cs="Times New Roman"/>
+        </w:rPr>
+        <w:t>Facebook:</w:t>
+      </w:r>
+      <w:r>
+        <w:rPr>
+          <w:rFonts w:ascii="Times New Roman" w:hAnsi="Times New Roman" w:cs="Times New Roman"/>
         </w:rPr>
         <w:t xml:space="preserve"> </w:t>
-      </w:r>
-      <w:r>
-        <w:rPr>
-          <w:rFonts w:ascii="Times New Roman" w:hAnsi="Times New Roman" w:cs="Times New Roman"/>
-          <w:sz w:val="24"/>
-          <w:szCs w:val="24"/>
-          <w:lang w:val="en-GB"/>
-        </w:rPr>
-        <w:t>Arkansas is</w:t>
-      </w:r>
-      <w:r>
-        <w:rPr>
-          <w:rFonts w:ascii="Times New Roman" w:hAnsi="Times New Roman" w:cs="Times New Roman"/>
-          <w:sz w:val="24"/>
-          <w:szCs w:val="24"/>
-          <w:lang w:val="en-GB"/>
-        </w:rPr>
-        <w:t xml:space="preserve"> focused in pr</w:t>
-      </w:r>
-      <w:r>
-        <w:rPr>
-          <w:rFonts w:ascii="Times New Roman" w:hAnsi="Times New Roman" w:cs="Times New Roman"/>
-          <w:sz w:val="24"/>
-          <w:szCs w:val="24"/>
-          <w:lang w:val="en-GB"/>
-        </w:rPr>
-        <w:t xml:space="preserve">oviding services to the local city residents. The </w:t>
-      </w:r>
-      <w:r>
-        <w:rPr>
-          <w:rFonts w:ascii="Times New Roman" w:hAnsi="Times New Roman" w:cs="Times New Roman"/>
-          <w:sz w:val="24"/>
-          <w:szCs w:val="24"/>
-          <w:lang w:val="en-GB"/>
-        </w:rPr>
-        <w:t>Metropolitan</w:t>
-      </w:r>
-      <w:r>
-        <w:rPr>
-          <w:rFonts w:ascii="Times New Roman" w:hAnsi="Times New Roman" w:cs="Times New Roman"/>
-          <w:sz w:val="24"/>
-          <w:szCs w:val="24"/>
-          <w:lang w:val="en-GB"/>
-        </w:rPr>
-        <w:t xml:space="preserve"> </w:t>
-      </w:r>
-      <w:r>
-        <w:rPr>
-          <w:rFonts w:ascii="Times New Roman" w:hAnsi="Times New Roman" w:cs="Times New Roman"/>
-          <w:sz w:val="24"/>
-          <w:szCs w:val="24"/>
-          <w:lang w:val="en-GB"/>
-        </w:rPr>
-        <w:t>government provides</w:t>
-      </w:r>
-      <w:r>
-        <w:rPr>
-          <w:rFonts w:ascii="Times New Roman" w:hAnsi="Times New Roman" w:cs="Times New Roman"/>
-          <w:sz w:val="24"/>
-          <w:szCs w:val="24"/>
-          <w:lang w:val="en-GB"/>
-        </w:rPr>
-        <w:t xml:space="preserve"> an array of services that include healthcare, </w:t>
-      </w:r>
-      <w:r>
-        <w:rPr>
-          <w:rFonts w:ascii="Times New Roman" w:hAnsi="Times New Roman" w:cs="Times New Roman"/>
-          <w:sz w:val="24"/>
-          <w:szCs w:val="24"/>
-          <w:lang w:val="en-GB"/>
-        </w:rPr>
-        <w:t xml:space="preserve">education, security, </w:t>
-      </w:r>
-      <w:r>
-        <w:rPr>
-          <w:rFonts w:ascii="Times New Roman" w:hAnsi="Times New Roman" w:cs="Times New Roman"/>
-          <w:sz w:val="24"/>
-          <w:szCs w:val="24"/>
-          <w:lang w:val="en-GB"/>
-        </w:rPr>
-        <w:t xml:space="preserve">sanitation </w:t>
-      </w:r>
-      <w:r>
-        <w:rPr>
-          <w:rFonts w:ascii="Times New Roman" w:hAnsi="Times New Roman" w:cs="Times New Roman"/>
-          <w:sz w:val="24"/>
-          <w:szCs w:val="24"/>
-          <w:lang w:val="en-GB"/>
-        </w:rPr>
-        <w:t>and water</w:t>
-      </w:r>
-      <w:r>
-        <w:rPr>
-          <w:rFonts w:ascii="Times New Roman" w:hAnsi="Times New Roman" w:cs="Times New Roman"/>
-          <w:sz w:val="24"/>
-          <w:szCs w:val="24"/>
-          <w:lang w:val="en-GB"/>
-        </w:rPr>
-        <w:t xml:space="preserve"> systems.</w:t>
-      </w:r>
-      <w:r>
-        <w:rPr>
-          <w:rFonts w:ascii="Times New Roman" w:hAnsi="Times New Roman" w:cs="Times New Roman"/>
-          <w:sz w:val="24"/>
-          <w:szCs w:val="24"/>
-          <w:lang w:val="en-GB"/>
-        </w:rPr>
-        <w:t xml:space="preserve"> The money generated from the city income </w:t>
-      </w:r>
-      <w:r>
-        <w:rPr>
-          <w:rFonts w:ascii="Times New Roman" w:hAnsi="Times New Roman" w:cs="Times New Roman"/>
-          <w:sz w:val="24"/>
-          <w:szCs w:val="24"/>
-          <w:lang w:val="en-GB"/>
-        </w:rPr>
-        <w:t>is</w:t>
-      </w:r>
-      <w:r>
-        <w:rPr>
-          <w:rFonts w:ascii="Times New Roman" w:hAnsi="Times New Roman" w:cs="Times New Roman"/>
-          <w:sz w:val="24"/>
-          <w:szCs w:val="24"/>
-          <w:lang w:val="en-GB"/>
-        </w:rPr>
-        <w:t xml:space="preserve"> used to provide and maintain these services.</w:t>
-      </w:r>
-      <w:r>
-        <w:rPr>
-          <w:rFonts w:ascii="Times New Roman" w:hAnsi="Times New Roman" w:cs="Times New Roman"/>
-          <w:sz w:val="24"/>
-          <w:szCs w:val="24"/>
-          <w:lang w:val="en-GB"/>
-        </w:rPr>
-        <w:t xml:space="preserve">  One of </w:t>
-      </w:r>
-      <w:r>
-        <w:rPr>
-          <w:rFonts w:ascii="Times New Roman" w:hAnsi="Times New Roman" w:cs="Times New Roman"/>
-          <w:sz w:val="24"/>
-          <w:szCs w:val="24"/>
-          <w:lang w:val="en-GB"/>
-        </w:rPr>
-        <w:t>the sources</w:t>
-      </w:r>
-      <w:r>
-        <w:rPr>
-          <w:rFonts w:ascii="Times New Roman" w:hAnsi="Times New Roman" w:cs="Times New Roman"/>
-          <w:sz w:val="24"/>
-          <w:szCs w:val="24"/>
-          <w:lang w:val="en-GB"/>
-        </w:rPr>
-        <w:t xml:space="preserve"> of </w:t>
-      </w:r>
-      <w:r>
-        <w:rPr>
-          <w:rFonts w:ascii="Times New Roman" w:hAnsi="Times New Roman" w:cs="Times New Roman"/>
-          <w:sz w:val="24"/>
-          <w:szCs w:val="24"/>
-          <w:lang w:val="en-GB"/>
-        </w:rPr>
-        <w:t>income incl</w:t>
-      </w:r>
-      <w:r>
-        <w:rPr>
-          <w:rFonts w:ascii="Times New Roman" w:hAnsi="Times New Roman" w:cs="Times New Roman"/>
-          <w:sz w:val="24"/>
-          <w:szCs w:val="24"/>
-          <w:lang w:val="en-GB"/>
-        </w:rPr>
-        <w:t xml:space="preserve">ude tourist sites </w:t>
-      </w:r>
-      <w:r>
-        <w:rPr>
-          <w:rFonts w:ascii="Times New Roman" w:hAnsi="Times New Roman" w:cs="Times New Roman"/>
-          <w:sz w:val="24"/>
-          <w:szCs w:val="24"/>
-          <w:lang w:val="en-GB"/>
-        </w:rPr>
-        <w:t>and attraction</w:t>
-      </w:r>
-      <w:r>
-        <w:rPr>
-          <w:rFonts w:ascii="Times New Roman" w:hAnsi="Times New Roman" w:cs="Times New Roman"/>
-          <w:sz w:val="24"/>
-          <w:szCs w:val="24"/>
-          <w:lang w:val="en-GB"/>
-        </w:rPr>
-        <w:t xml:space="preserve">. Such is </w:t>
-      </w:r>
-      <w:r>
-        <w:rPr>
-          <w:rFonts w:ascii="Times New Roman" w:hAnsi="Times New Roman" w:cs="Times New Roman"/>
-          <w:sz w:val="24"/>
-          <w:szCs w:val="24"/>
-          <w:lang w:val="en-GB"/>
-        </w:rPr>
-        <w:t xml:space="preserve">the </w:t>
-      </w:r>
-      <w:r>
-        <w:rPr>
-          <w:rFonts w:ascii="Times New Roman" w:hAnsi="Times New Roman" w:cs="Times New Roman"/>
-          <w:sz w:val="24"/>
-          <w:szCs w:val="24"/>
-          <w:lang w:val="en-GB"/>
-        </w:rPr>
-        <w:t xml:space="preserve">  Zoo of Little Rock.</w:t>
-      </w:r>
-    </w:p>
-    <w:p>
-      <w:pPr>
-        <w:spacing w:line="480" w:lineRule="auto"/>
-        <w:rPr>
-          <w:rFonts w:ascii="Times New Roman" w:hAnsi="Times New Roman" w:cs="Times New Roman"/>
-          <w:sz w:val="24"/>
-          <w:szCs w:val="24"/>
-          <w:lang w:val="en-GB"/>
-        </w:rPr>
-      </w:pPr>
-      <w:r>
-        <w:rPr>
-          <w:rFonts w:ascii="Times New Roman" w:hAnsi="Times New Roman" w:cs="Times New Roman"/>
-          <w:sz w:val="24"/>
-          <w:szCs w:val="24"/>
-          <w:lang w:val="en-GB"/>
-        </w:rPr>
-        <w:lastRenderedPageBreak/>
-        <w:t>Zoo volunteers</w:t>
-      </w:r>
-      <w:r>
-        <w:rPr>
-          <w:rFonts w:ascii="Times New Roman" w:hAnsi="Times New Roman" w:cs="Times New Roman"/>
-          <w:sz w:val="24"/>
-          <w:szCs w:val="24"/>
-          <w:lang w:val="en-GB"/>
-        </w:rPr>
-        <w:t xml:space="preserve"> are required to assist in completing all activities that are related to the zoo such as attending to </w:t>
-      </w:r>
-      <w:r>
-        <w:rPr>
-          <w:rFonts w:ascii="Times New Roman" w:hAnsi="Times New Roman" w:cs="Times New Roman"/>
-          <w:sz w:val="24"/>
-          <w:szCs w:val="24"/>
-          <w:lang w:val="en-GB"/>
-        </w:rPr>
-        <w:t>the animals</w:t>
-      </w:r>
-      <w:r>
-        <w:rPr>
-          <w:rFonts w:ascii="Times New Roman" w:hAnsi="Times New Roman" w:cs="Times New Roman"/>
-          <w:sz w:val="24"/>
-          <w:szCs w:val="24"/>
-          <w:lang w:val="en-GB"/>
-        </w:rPr>
-        <w:t xml:space="preserve">, assisting </w:t>
-      </w:r>
-      <w:r>
-        <w:rPr>
-          <w:rFonts w:ascii="Times New Roman" w:hAnsi="Times New Roman" w:cs="Times New Roman"/>
-          <w:sz w:val="24"/>
-          <w:szCs w:val="24"/>
-          <w:lang w:val="en-GB"/>
-        </w:rPr>
-        <w:t>visitors</w:t>
-      </w:r>
-      <w:r>
-        <w:rPr>
-          <w:rFonts w:ascii="Times New Roman" w:hAnsi="Times New Roman" w:cs="Times New Roman"/>
-          <w:sz w:val="24"/>
-          <w:szCs w:val="24"/>
-          <w:lang w:val="en-GB"/>
-        </w:rPr>
-        <w:t xml:space="preserve">, </w:t>
-      </w:r>
-      <w:r>
-        <w:rPr>
-          <w:rFonts w:ascii="Times New Roman" w:hAnsi="Times New Roman" w:cs="Times New Roman"/>
-          <w:sz w:val="24"/>
-          <w:szCs w:val="24"/>
-          <w:lang w:val="en-GB"/>
-        </w:rPr>
-        <w:t>feeding and cleaning.</w:t>
-      </w:r>
-    </w:p>
-    <w:p>
-      <w:pPr>
-        <w:spacing w:line="480" w:lineRule="auto"/>
-        <w:rPr>
-          <w:rFonts w:ascii="Times New Roman" w:hAnsi="Times New Roman" w:cs="Times New Roman"/>
-          <w:sz w:val="24"/>
-          <w:szCs w:val="24"/>
-          <w:lang w:val="en-GB"/>
-        </w:rPr>
-      </w:pPr>
-    </w:p>
-    <w:p>
-      <w:pPr>
-        <w:spacing w:line="480" w:lineRule="auto"/>
-        <w:rPr>
-          <w:rFonts w:ascii="Times New Roman" w:hAnsi="Times New Roman" w:cs="Times New Roman"/>
-          <w:sz w:val="24"/>
-          <w:szCs w:val="24"/>
-          <w:lang w:val="en-GB"/>
-        </w:rPr>
-      </w:pPr>
-      <w:r>
-        <w:rPr>
-          <w:rFonts w:ascii="Times New Roman" w:hAnsi="Times New Roman" w:cs="Times New Roman"/>
-          <w:sz w:val="24"/>
-          <w:szCs w:val="24"/>
-          <w:lang w:val="en-GB"/>
-        </w:rPr>
-        <w:t>Organisation name:</w:t>
-      </w:r>
-    </w:p>
-    <w:p>
-      <w:pPr>
-        <w:spacing w:line="480" w:lineRule="auto"/>
-        <w:rPr>
-          <w:rFonts w:ascii="Times New Roman" w:hAnsi="Times New Roman" w:cs="Times New Roman"/>
-          <w:sz w:val="24"/>
-          <w:szCs w:val="24"/>
-          <w:lang w:val="en-GB"/>
-        </w:rPr>
-      </w:pPr>
-      <w:r>
-        <w:rPr>
-          <w:rFonts w:ascii="Times New Roman" w:hAnsi="Times New Roman" w:cs="Times New Roman"/>
-          <w:sz w:val="24"/>
-          <w:szCs w:val="24"/>
-          <w:lang w:val="en-GB"/>
-        </w:rPr>
-        <w:t>Little rock zoo</w:t>
-      </w:r>
-    </w:p>
-    <w:p>
-      <w:pPr>
-        <w:spacing w:line="480" w:lineRule="auto"/>
-        <w:rPr>
-          <w:rFonts w:ascii="Times New Roman" w:hAnsi="Times New Roman" w:cs="Times New Roman"/>
-          <w:sz w:val="24"/>
-          <w:szCs w:val="24"/>
-          <w:lang w:val="en-GB"/>
-        </w:rPr>
-      </w:pPr>
-      <w:r>
-        <w:rPr>
-          <w:rFonts w:ascii="Times New Roman" w:hAnsi="Times New Roman" w:cs="Times New Roman"/>
-          <w:sz w:val="24"/>
-          <w:szCs w:val="24"/>
-          <w:lang w:val="en-GB"/>
-        </w:rPr>
-        <w:t>Social media:</w:t>
-      </w:r>
-    </w:p>
-    <w:p>
-      <w:pPr>
-        <w:spacing w:line="480" w:lineRule="auto"/>
-        <w:rPr>
-          <w:rFonts w:ascii="Times New Roman" w:hAnsi="Times New Roman" w:cs="Times New Roman"/>
-        </w:rPr>
-      </w:pPr>
-      <w:r>
-        <w:rPr>
-          <w:rFonts w:ascii="Times New Roman" w:hAnsi="Times New Roman" w:cs="Times New Roman"/>
-          <w:sz w:val="24"/>
-          <w:szCs w:val="24"/>
-          <w:lang w:val="en-GB"/>
-        </w:rPr>
-        <w:t xml:space="preserve">Website: </w:t>
       </w:r>
       <w:hyperlink r:id="rId9" w:history="1">
         <w:r>
           <w:rPr>
             <w:rStyle w:val="Hyperlink"/>
-            <w:rFonts w:ascii="Times New Roman" w:hAnsi="Times New Roman" w:cs="Times New Roman"/>
           </w:rPr>
-          <w:t>https://www.littlerock.gov</w:t>
+          <w:t>https://www.facebook.com/LAZoo/</w:t>
         </w:r>
       </w:hyperlink>
-    </w:p>
-    <w:p>
-      <w:pPr>
-        <w:spacing w:line="480" w:lineRule="auto"/>
-        <w:rPr>
-          <w:rFonts w:ascii="Times New Roman" w:hAnsi="Times New Roman" w:cs="Times New Roman"/>
-        </w:rPr>
-      </w:pPr>
-      <w:r>
-        <w:rPr>
-          <w:rFonts w:ascii="Times New Roman" w:hAnsi="Times New Roman" w:cs="Times New Roman"/>
-        </w:rPr>
-        <w:t>Facebook:</w:t>
-      </w:r>
-      <w:r>
-        <w:rPr>
-          <w:rFonts w:ascii="Times New Roman" w:hAnsi="Times New Roman" w:cs="Times New Roman"/>
-        </w:rPr>
+      <w:r>
+        <w:t xml:space="preserve"> </w:t>
+      </w:r>
+    </w:p>
+    <w:p>
+      <w:pPr>
+        <w:spacing w:line="480" w:lineRule="auto"/>
+        <w:rPr>
+          <w:rFonts w:ascii="Times New Roman" w:hAnsi="Times New Roman" w:cs="Times New Roman"/>
+        </w:rPr>
+      </w:pPr>
+      <w:r>
+        <w:rPr>
+          <w:rFonts w:ascii="Times New Roman" w:hAnsi="Times New Roman" w:cs="Times New Roman"/>
+        </w:rPr>
+        <w:t>Twitter:</w:t>
+      </w:r>
+      <w:r>
         <w:t xml:space="preserve"> </w:t>
       </w:r>
       <w:hyperlink r:id="rId10" w:history="1">
@@ -1775,7 +1884,7 @@
             <w:rStyle w:val="Hyperlink"/>
             <w:rFonts w:ascii="Times New Roman" w:hAnsi="Times New Roman" w:cs="Times New Roman"/>
           </w:rPr>
-          <w:t>https://web.facebook.com/CityLittleRock</w:t>
+          <w:t>https://twitter.com/lazoo</w:t>
         </w:r>
       </w:hyperlink>
       <w:r>
@@ -1788,23 +1897,19 @@
     <w:p>
       <w:pPr>
         <w:spacing w:line="480" w:lineRule="auto"/>
-        <w:rPr>
-          <w:rFonts w:ascii="Times New Roman" w:hAnsi="Times New Roman" w:cs="Times New Roman"/>
-        </w:rPr>
-      </w:pPr>
-      <w:r>
-        <w:rPr>
-          <w:rFonts w:ascii="Times New Roman" w:hAnsi="Times New Roman" w:cs="Times New Roman"/>
-        </w:rPr>
-        <w:t xml:space="preserve">Twitter: </w:t>
+      </w:pPr>
+      <w:r>
+        <w:rPr>
+          <w:rFonts w:ascii="Times New Roman" w:hAnsi="Times New Roman" w:cs="Times New Roman"/>
+        </w:rPr>
+        <w:t xml:space="preserve">Instagram: </w:t>
       </w:r>
       <w:hyperlink r:id="rId11" w:history="1">
         <w:r>
           <w:rPr>
             <w:rStyle w:val="Hyperlink"/>
-            <w:rFonts w:ascii="Times New Roman" w:hAnsi="Times New Roman" w:cs="Times New Roman"/>
           </w:rPr>
-          <w:t>https://twitter.com/CityLittleRock</w:t>
+          <w:t>https://www.instagram.com/lazoo/</w:t>
         </w:r>
       </w:hyperlink>
     </w:p>
@@ -1819,30 +1924,13 @@
         <w:rPr>
           <w:rFonts w:ascii="Times New Roman" w:hAnsi="Times New Roman" w:cs="Times New Roman"/>
         </w:rPr>
-        <w:t xml:space="preserve">Instagram: </w:t>
-      </w:r>
-      <w:hyperlink r:id="rId12" w:history="1">
-        <w:r>
-          <w:rPr>
-            <w:rStyle w:val="Hyperlink"/>
-            <w:rFonts w:ascii="Times New Roman" w:hAnsi="Times New Roman" w:cs="Times New Roman"/>
-          </w:rPr>
-          <w:t>https://www.instagram.com/citylittlerock/</w:t>
-        </w:r>
-      </w:hyperlink>
-    </w:p>
-    <w:p>
-      <w:pPr>
-        <w:spacing w:line="480" w:lineRule="auto"/>
-        <w:rPr>
-          <w:rFonts w:ascii="Times New Roman" w:hAnsi="Times New Roman" w:cs="Times New Roman"/>
-        </w:rPr>
-      </w:pPr>
-      <w:r>
-        <w:rPr>
-          <w:rFonts w:ascii="Times New Roman" w:hAnsi="Times New Roman" w:cs="Times New Roman"/>
-        </w:rPr>
-        <w:t xml:space="preserve">Staff count: Approximately 2400 employees </w:t>
+        <w:t>Staff count: Approximately 121</w:t>
+      </w:r>
+      <w:r>
+        <w:rPr>
+          <w:rFonts w:ascii="Times New Roman" w:hAnsi="Times New Roman" w:cs="Times New Roman"/>
+        </w:rPr>
+        <w:t xml:space="preserve"> employees </w:t>
       </w:r>
     </w:p>
     <w:p>
@@ -1936,7 +2024,43 @@
         <w:rPr>
           <w:rFonts w:ascii="Times New Roman" w:hAnsi="Times New Roman" w:cs="Times New Roman"/>
         </w:rPr>
-        <w:t xml:space="preserve">For on to qualify for this position, they should be a resident of the Arkansas city, an adult and be able to attend the mandatory yearly training. </w:t>
+        <w:t>For on</w:t>
+      </w:r>
+      <w:r>
+        <w:rPr>
+          <w:rFonts w:ascii="Times New Roman" w:hAnsi="Times New Roman" w:cs="Times New Roman"/>
+        </w:rPr>
+        <w:t>e</w:t>
+      </w:r>
+      <w:r>
+        <w:rPr>
+          <w:rFonts w:ascii="Times New Roman" w:hAnsi="Times New Roman" w:cs="Times New Roman"/>
+        </w:rPr>
+        <w:t xml:space="preserve"> to qualify for this position, they should</w:t>
+      </w:r>
+      <w:r>
+        <w:rPr>
+          <w:rFonts w:ascii="Times New Roman" w:hAnsi="Times New Roman" w:cs="Times New Roman"/>
+        </w:rPr>
+        <w:t xml:space="preserve"> be a resident of   Paramount LA</w:t>
+      </w:r>
+      <w:r>
+        <w:rPr>
+          <w:rFonts w:ascii="Times New Roman" w:hAnsi="Times New Roman" w:cs="Times New Roman"/>
+        </w:rPr>
+        <w:t>, an adult and be able to attend the mandatory</w:t>
+      </w:r>
+      <w:r>
+        <w:rPr>
+          <w:rFonts w:ascii="Times New Roman" w:hAnsi="Times New Roman" w:cs="Times New Roman"/>
+        </w:rPr>
+        <w:t xml:space="preserve"> quarterly and</w:t>
+      </w:r>
+      <w:r>
+        <w:rPr>
+          <w:rFonts w:ascii="Times New Roman" w:hAnsi="Times New Roman" w:cs="Times New Roman"/>
+        </w:rPr>
+        <w:t xml:space="preserve"> yearly training. </w:t>
       </w:r>
     </w:p>
     <w:p>
@@ -1992,7 +2116,25 @@
         <w:rPr>
           <w:rFonts w:ascii="Times New Roman" w:hAnsi="Times New Roman" w:cs="Times New Roman"/>
         </w:rPr>
-        <w:t xml:space="preserve"> of the Arkansas state and also indicate in the </w:t>
+        <w:t xml:space="preserve"> of Los </w:t>
+      </w:r>
+      <w:r>
+        <w:rPr>
+          <w:rFonts w:ascii="Times New Roman" w:hAnsi="Times New Roman" w:cs="Times New Roman"/>
+        </w:rPr>
+        <w:t xml:space="preserve">Angeles </w:t>
+      </w:r>
+      <w:r>
+        <w:rPr>
+          <w:rFonts w:ascii="Times New Roman" w:hAnsi="Times New Roman" w:cs="Times New Roman"/>
+        </w:rPr>
+        <w:t>and</w:t>
+      </w:r>
+      <w:r>
+        <w:rPr>
+          <w:rFonts w:ascii="Times New Roman" w:hAnsi="Times New Roman" w:cs="Times New Roman"/>
+        </w:rPr>
+        <w:t xml:space="preserve"> also indicate in the </w:t>
       </w:r>
       <w:r>
         <w:rPr>
@@ -2094,7 +2236,33 @@
         <w:rPr>
           <w:rFonts w:ascii="Times New Roman" w:hAnsi="Times New Roman" w:cs="Times New Roman"/>
         </w:rPr>
-        <w:t>fit in the zoo volunteer</w:t>
+        <w:t>fit in the</w:t>
+      </w:r>
+      <w:r>
+        <w:rPr>
+          <w:rFonts w:ascii="Times New Roman" w:hAnsi="Times New Roman" w:cs="Times New Roman"/>
+        </w:rPr>
+        <w:t xml:space="preserve"> Los </w:t>
+      </w:r>
+      <w:r>
+        <w:rPr>
+          <w:rFonts w:ascii="Times New Roman" w:hAnsi="Times New Roman" w:cs="Times New Roman"/>
+        </w:rPr>
+        <w:t>Angeles</w:t>
+      </w:r>
+      <w:r>
+        <w:rPr>
+          <w:rFonts w:ascii="Times New Roman" w:hAnsi="Times New Roman" w:cs="Times New Roman"/>
+        </w:rPr>
+        <w:t xml:space="preserve"> zoo voluntee</w:t>
+      </w:r>
+      <w:bookmarkStart w:id="0" w:name="_GoBack"/>
+      <w:bookmarkEnd w:id="0"/>
+      <w:r>
+        <w:rPr>
+          <w:rFonts w:ascii="Times New Roman" w:hAnsi="Times New Roman" w:cs="Times New Roman"/>
+        </w:rPr>
+        <w:t>r</w:t>
       </w:r>
       <w:r>
         <w:rPr>
@@ -2132,19 +2300,29 @@
     <w:p>
       <w:pPr>
         <w:spacing w:line="480" w:lineRule="auto"/>
-        <w:jc w:val="center"/>
-        <w:rPr>
-          <w:rStyle w:val="d2edcug0"/>
-          <w:rFonts w:ascii="Times New Roman" w:hAnsi="Times New Roman" w:cs="Times New Roman"/>
-          <w:b/>
-        </w:rPr>
-      </w:pPr>
-      <w:r>
-        <w:rPr>
-          <w:rStyle w:val="d2edcug0"/>
-          <w:rFonts w:ascii="Times New Roman" w:hAnsi="Times New Roman" w:cs="Times New Roman"/>
-          <w:b/>
-        </w:rPr>
+        <w:rPr>
+          <w:rStyle w:val="d2edcug0"/>
+          <w:rFonts w:ascii="Times New Roman" w:hAnsi="Times New Roman" w:cs="Times New Roman"/>
+        </w:rPr>
+      </w:pPr>
+    </w:p>
+    <w:p>
+      <w:pPr>
+        <w:spacing w:line="480" w:lineRule="auto"/>
+        <w:jc w:val="center"/>
+        <w:rPr>
+          <w:rStyle w:val="d2edcug0"/>
+          <w:rFonts w:ascii="Times New Roman" w:hAnsi="Times New Roman" w:cs="Times New Roman"/>
+          <w:b/>
+        </w:rPr>
+      </w:pPr>
+      <w:r>
+        <w:rPr>
+          <w:rStyle w:val="d2edcug0"/>
+          <w:rFonts w:ascii="Times New Roman" w:hAnsi="Times New Roman" w:cs="Times New Roman"/>
+          <w:b/>
+        </w:rPr>
+        <w:lastRenderedPageBreak/>
         <w:t>REFERENCE LIST</w:t>
       </w:r>
     </w:p>
@@ -2666,12 +2844,8 @@
       </w:pPr>
     </w:p>
     <w:sectPr>
-      <w:headerReference w:type="even" r:id="rId13"/>
-      <w:headerReference w:type="default" r:id="rId14"/>
-      <w:footerReference w:type="even" r:id="rId15"/>
-      <w:footerReference w:type="default" r:id="rId16"/>
-      <w:headerReference w:type="first" r:id="rId17"/>
-      <w:footerReference w:type="first" r:id="rId18"/>
+      <w:headerReference w:type="default" r:id="rId12"/>
+      <w:headerReference w:type="first" r:id="rId13"/>
       <w:pgSz w:w="12240" w:h="15840"/>
       <w:pgMar w:top="1440" w:right="1440" w:bottom="1440" w:left="1440" w:header="708" w:footer="708" w:gutter="0"/>
       <w:cols w:space="708"/>
@@ -2707,36 +2881,6 @@
 </w:endnotes>
 </file>
 
-<file path=word/footer1.xml><?xml version="1.0" encoding="utf-8"?>
-<w:ftr xmlns:wpc="http://schemas.microsoft.com/office/word/2010/wordprocessingCanvas" xmlns:mc="http://schemas.openxmlformats.org/markup-compatibility/2006" xmlns:o="urn:schemas-microsoft-com:office:office" xmlns:r="http://schemas.openxmlformats.org/officeDocument/2006/relationships" xmlns:m="http://schemas.openxmlformats.org/officeDocument/2006/math" xmlns:v="urn:schemas-microsoft-com:vml" xmlns:wp14="http://schemas.microsoft.com/office/word/2010/wordprocessingDrawing" xmlns:wp="http://schemas.openxmlformats.org/drawingml/2006/wordprocessingDrawing" xmlns:w10="urn:schemas-microsoft-com:office:word" xmlns:w="http://schemas.openxmlformats.org/wordprocessingml/2006/main" xmlns:w14="http://schemas.microsoft.com/office/word/2010/wordml" xmlns:w15="http://schemas.microsoft.com/office/word/2012/wordml" xmlns:wpg="http://schemas.microsoft.com/office/word/2010/wordprocessingGroup" xmlns:wpi="http://schemas.microsoft.com/office/word/2010/wordprocessingInk" xmlns:wne="http://schemas.microsoft.com/office/word/2006/wordml" xmlns:wps="http://schemas.microsoft.com/office/word/2010/wordprocessingShape" mc:Ignorable="w14 w15 wp14">
-  <w:p>
-    <w:pPr>
-      <w:pStyle w:val="Footer"/>
-    </w:pPr>
-  </w:p>
-</w:ftr>
-</file>
-
-<file path=word/footer2.xml><?xml version="1.0" encoding="utf-8"?>
-<w:ftr xmlns:wpc="http://schemas.microsoft.com/office/word/2010/wordprocessingCanvas" xmlns:mc="http://schemas.openxmlformats.org/markup-compatibility/2006" xmlns:o="urn:schemas-microsoft-com:office:office" xmlns:r="http://schemas.openxmlformats.org/officeDocument/2006/relationships" xmlns:m="http://schemas.openxmlformats.org/officeDocument/2006/math" xmlns:v="urn:schemas-microsoft-com:vml" xmlns:wp14="http://schemas.microsoft.com/office/word/2010/wordprocessingDrawing" xmlns:wp="http://schemas.openxmlformats.org/drawingml/2006/wordprocessingDrawing" xmlns:w10="urn:schemas-microsoft-com:office:word" xmlns:w="http://schemas.openxmlformats.org/wordprocessingml/2006/main" xmlns:w14="http://schemas.microsoft.com/office/word/2010/wordml" xmlns:w15="http://schemas.microsoft.com/office/word/2012/wordml" xmlns:wpg="http://schemas.microsoft.com/office/word/2010/wordprocessingGroup" xmlns:wpi="http://schemas.microsoft.com/office/word/2010/wordprocessingInk" xmlns:wne="http://schemas.microsoft.com/office/word/2006/wordml" xmlns:wps="http://schemas.microsoft.com/office/word/2010/wordprocessingShape" mc:Ignorable="w14 w15 wp14">
-  <w:p>
-    <w:pPr>
-      <w:pStyle w:val="Footer"/>
-    </w:pPr>
-  </w:p>
-</w:ftr>
-</file>
-
-<file path=word/footer3.xml><?xml version="1.0" encoding="utf-8"?>
-<w:ftr xmlns:wpc="http://schemas.microsoft.com/office/word/2010/wordprocessingCanvas" xmlns:mc="http://schemas.openxmlformats.org/markup-compatibility/2006" xmlns:o="urn:schemas-microsoft-com:office:office" xmlns:r="http://schemas.openxmlformats.org/officeDocument/2006/relationships" xmlns:m="http://schemas.openxmlformats.org/officeDocument/2006/math" xmlns:v="urn:schemas-microsoft-com:vml" xmlns:wp14="http://schemas.microsoft.com/office/word/2010/wordprocessingDrawing" xmlns:wp="http://schemas.openxmlformats.org/drawingml/2006/wordprocessingDrawing" xmlns:w10="urn:schemas-microsoft-com:office:word" xmlns:w="http://schemas.openxmlformats.org/wordprocessingml/2006/main" xmlns:w14="http://schemas.microsoft.com/office/word/2010/wordml" xmlns:w15="http://schemas.microsoft.com/office/word/2012/wordml" xmlns:wpg="http://schemas.microsoft.com/office/word/2010/wordprocessingGroup" xmlns:wpi="http://schemas.microsoft.com/office/word/2010/wordprocessingInk" xmlns:wne="http://schemas.microsoft.com/office/word/2006/wordml" xmlns:wps="http://schemas.microsoft.com/office/word/2010/wordprocessingShape" mc:Ignorable="w14 w15 wp14">
-  <w:p>
-    <w:pPr>
-      <w:pStyle w:val="Footer"/>
-    </w:pPr>
-  </w:p>
-</w:ftr>
-</file>
-
 <file path=word/footnotes.xml><?xml version="1.0" encoding="utf-8"?>
 <w:footnotes xmlns:wpc="http://schemas.microsoft.com/office/word/2010/wordprocessingCanvas" xmlns:mc="http://schemas.openxmlformats.org/markup-compatibility/2006" xmlns:o="urn:schemas-microsoft-com:office:office" xmlns:r="http://schemas.openxmlformats.org/officeDocument/2006/relationships" xmlns:m="http://schemas.openxmlformats.org/officeDocument/2006/math" xmlns:v="urn:schemas-microsoft-com:vml" xmlns:wp14="http://schemas.microsoft.com/office/word/2010/wordprocessingDrawing" xmlns:wp="http://schemas.openxmlformats.org/drawingml/2006/wordprocessingDrawing" xmlns:w10="urn:schemas-microsoft-com:office:word" xmlns:w="http://schemas.openxmlformats.org/wordprocessingml/2006/main" xmlns:w14="http://schemas.microsoft.com/office/word/2010/wordml" xmlns:w15="http://schemas.microsoft.com/office/word/2012/wordml" xmlns:wpg="http://schemas.microsoft.com/office/word/2010/wordprocessingGroup" xmlns:wpi="http://schemas.microsoft.com/office/word/2010/wordprocessingInk" xmlns:wne="http://schemas.microsoft.com/office/word/2006/wordml" xmlns:wps="http://schemas.microsoft.com/office/word/2010/wordprocessingShape" mc:Ignorable="w14 w15 wp14">
   <w:footnote w:type="separator" w:id="-1">
@@ -2768,6 +2912,33 @@
     <w:pPr>
       <w:pStyle w:val="Header"/>
     </w:pPr>
+    <w:r>
+      <w:rPr>
+        <w:rFonts w:ascii="Times New Roman" w:hAnsi="Times New Roman" w:cs="Times New Roman"/>
+        <w:sz w:val="24"/>
+        <w:szCs w:val="24"/>
+      </w:rPr>
+      <w:t>SIGNIFICANCE OF EFFECIOUS</w:t>
+    </w:r>
+    <w:r>
+      <w:rPr>
+        <w:rFonts w:ascii="Times New Roman" w:hAnsi="Times New Roman" w:cs="Times New Roman"/>
+        <w:sz w:val="24"/>
+        <w:szCs w:val="24"/>
+      </w:rPr>
+      <w:t xml:space="preserve"> COVER LETTER</w:t>
+    </w:r>
+    <w:r>
+      <w:rPr>
+        <w:rFonts w:ascii="Times New Roman" w:hAnsi="Times New Roman" w:cs="Times New Roman"/>
+        <w:sz w:val="24"/>
+        <w:szCs w:val="24"/>
+      </w:rPr>
+      <w:t>S AND RESUMES</w:t>
+    </w:r>
+    <w:r>
+      <w:t xml:space="preserve"> 2</w:t>
+    </w:r>
   </w:p>
 </w:hdr>
 </file>
@@ -2776,7 +2947,7 @@
 <w:hdr xmlns:wpc="http://schemas.microsoft.com/office/word/2010/wordprocessingCanvas" xmlns:mc="http://schemas.openxmlformats.org/markup-compatibility/2006" xmlns:o="urn:schemas-microsoft-com:office:office" xmlns:r="http://schemas.openxmlformats.org/officeDocument/2006/relationships" xmlns:m="http://schemas.openxmlformats.org/officeDocument/2006/math" xmlns:v="urn:schemas-microsoft-com:vml" xmlns:wp14="http://schemas.microsoft.com/office/word/2010/wordprocessingDrawing" xmlns:wp="http://schemas.openxmlformats.org/drawingml/2006/wordprocessingDrawing" xmlns:w10="urn:schemas-microsoft-com:office:word" xmlns:w="http://schemas.openxmlformats.org/wordprocessingml/2006/main" xmlns:w14="http://schemas.microsoft.com/office/word/2010/wordml" xmlns:w15="http://schemas.microsoft.com/office/word/2012/wordml" xmlns:wpg="http://schemas.microsoft.com/office/word/2010/wordprocessingGroup" xmlns:wpi="http://schemas.microsoft.com/office/word/2010/wordprocessingInk" xmlns:wne="http://schemas.microsoft.com/office/word/2006/wordml" xmlns:wps="http://schemas.microsoft.com/office/word/2010/wordprocessingShape" mc:Ignorable="w14 w15 wp14">
   <w:sdt>
     <w:sdtPr>
-      <w:id w:val="458696975"/>
+      <w:id w:val="581490141"/>
       <w:docPartObj>
         <w:docPartGallery w:val="Page Numbers (Top of Page)"/>
         <w:docPartUnique/>
@@ -2798,75 +2969,29 @@
             <w:sz w:val="24"/>
             <w:szCs w:val="24"/>
           </w:rPr>
-          <w:t>THE IMPORTANCE OF AN EFFECTIVE COVER LETTER AND RESUME</w:t>
+          <w:t>SIGNIFICANCE OF EFFECIOUS</w:t>
         </w:r>
-        <w:r>
-          <w:t xml:space="preserve">    </w:t>
-        </w:r>
-        <w:r>
-          <w:fldChar w:fldCharType="begin"/>
-        </w:r>
-        <w:r>
-          <w:instrText xml:space="preserve"> PAGE   \* MERGEFORMAT </w:instrText>
-        </w:r>
-        <w:r>
-          <w:fldChar w:fldCharType="separate"/>
-        </w:r>
-        <w:r>
-          <w:rPr>
-            <w:noProof/>
-          </w:rPr>
-          <w:t>7</w:t>
-        </w:r>
-        <w:r>
-          <w:rPr>
-            <w:noProof/>
-          </w:rPr>
-          <w:fldChar w:fldCharType="end"/>
-        </w:r>
-      </w:p>
-    </w:sdtContent>
-  </w:sdt>
-  <w:p>
-    <w:pPr>
-      <w:pStyle w:val="Header"/>
-    </w:pPr>
-  </w:p>
-</w:hdr>
-</file>
-
-<file path=word/header3.xml><?xml version="1.0" encoding="utf-8"?>
-<w:hdr xmlns:wpc="http://schemas.microsoft.com/office/word/2010/wordprocessingCanvas" xmlns:mc="http://schemas.openxmlformats.org/markup-compatibility/2006" xmlns:o="urn:schemas-microsoft-com:office:office" xmlns:r="http://schemas.openxmlformats.org/officeDocument/2006/relationships" xmlns:m="http://schemas.openxmlformats.org/officeDocument/2006/math" xmlns:v="urn:schemas-microsoft-com:vml" xmlns:wp14="http://schemas.microsoft.com/office/word/2010/wordprocessingDrawing" xmlns:wp="http://schemas.openxmlformats.org/drawingml/2006/wordprocessingDrawing" xmlns:w10="urn:schemas-microsoft-com:office:word" xmlns:w="http://schemas.openxmlformats.org/wordprocessingml/2006/main" xmlns:w14="http://schemas.microsoft.com/office/word/2010/wordml" xmlns:w15="http://schemas.microsoft.com/office/word/2012/wordml" xmlns:wpg="http://schemas.microsoft.com/office/word/2010/wordprocessingGroup" xmlns:wpi="http://schemas.microsoft.com/office/word/2010/wordprocessingInk" xmlns:wne="http://schemas.microsoft.com/office/word/2006/wordml" xmlns:wps="http://schemas.microsoft.com/office/word/2010/wordprocessingShape" mc:Ignorable="w14 w15 wp14">
-  <w:sdt>
-    <w:sdtPr>
-      <w:id w:val="581490141"/>
-      <w:docPartObj>
-        <w:docPartGallery w:val="Page Numbers (Top of Page)"/>
-        <w:docPartUnique/>
-      </w:docPartObj>
-    </w:sdtPr>
-    <w:sdtEndPr>
-      <w:rPr>
-        <w:noProof/>
-      </w:rPr>
-    </w:sdtEndPr>
-    <w:sdtContent>
-      <w:bookmarkStart w:id="0" w:name="_GoBack" w:displacedByCustomXml="prev"/>
-      <w:bookmarkEnd w:id="0" w:displacedByCustomXml="prev"/>
-      <w:p>
-        <w:pPr>
-          <w:pStyle w:val="Header"/>
-        </w:pPr>
         <w:r>
           <w:rPr>
             <w:rFonts w:ascii="Times New Roman" w:hAnsi="Times New Roman" w:cs="Times New Roman"/>
             <w:sz w:val="24"/>
             <w:szCs w:val="24"/>
           </w:rPr>
-          <w:t>THE IMPORTANCE OF AN EFFECTIVE COVER LETTER AND RESUME</w:t>
+          <w:t xml:space="preserve"> COVER LETTER</w:t>
         </w:r>
         <w:r>
-          <w:t xml:space="preserve"> 1 </w:t>
+          <w:rPr>
+            <w:rFonts w:ascii="Times New Roman" w:hAnsi="Times New Roman" w:cs="Times New Roman"/>
+            <w:sz w:val="24"/>
+            <w:szCs w:val="24"/>
+          </w:rPr>
+          <w:t>S AND RESUMES</w:t>
+        </w:r>
+        <w:r>
+          <w:t xml:space="preserve"> 1</w:t>
+        </w:r>
+        <w:r>
+          <w:t xml:space="preserve"> </w:t>
         </w:r>
       </w:p>
     </w:sdtContent>
@@ -3557,6 +3682,7 @@
   <w:style w:type="character" w:default="1" w:styleId="DefaultParagraphFont">
     <w:name w:val="Default Paragraph Font"/>
     <w:uiPriority w:val="1"/>
+    <w:semiHidden/>
     <w:unhideWhenUsed/>
   </w:style>
   <w:style w:type="table" w:default="1" w:styleId="TableNormal">

</xml_diff>